<commit_message>
pl sql assignment solved
</commit_message>
<xml_diff>
--- a/Database/Assinment_1/Assignment006 (String, Date, Math functions, and Date formats).docx
+++ b/Database/Assinment_1/Assignment006 (String, Date, Math functions, and Date formats).docx
@@ -1,6 +1,6 @@
 
 <file path=word/document.xml><?xml version="1.0" encoding="utf-8"?>
-<w:document xmlns:ve="http://schemas.openxmlformats.org/markup-compatibility/2006" xmlns:o="urn:schemas-microsoft-com:office:office" xmlns:r="http://schemas.openxmlformats.org/officeDocument/2006/relationships" xmlns:m="http://schemas.openxmlformats.org/officeDocument/2006/math" xmlns:v="urn:schemas-microsoft-com:vml" xmlns:wp="http://schemas.openxmlformats.org/drawingml/2006/wordprocessingDrawing" xmlns:w10="urn:schemas-microsoft-com:office:word" xmlns:w="http://schemas.openxmlformats.org/wordprocessingml/2006/main" xmlns:wne="http://schemas.microsoft.com/office/word/2006/wordml">
+<w:document xmlns:wpc="http://schemas.microsoft.com/office/word/2010/wordprocessingCanvas" xmlns:cx="http://schemas.microsoft.com/office/drawing/2014/chartex" xmlns:cx1="http://schemas.microsoft.com/office/drawing/2015/9/8/chartex" xmlns:cx2="http://schemas.microsoft.com/office/drawing/2015/10/21/chartex" xmlns:cx3="http://schemas.microsoft.com/office/drawing/2016/5/9/chartex" xmlns:cx4="http://schemas.microsoft.com/office/drawing/2016/5/10/chartex" xmlns:cx5="http://schemas.microsoft.com/office/drawing/2016/5/11/chartex" xmlns:cx6="http://schemas.microsoft.com/office/drawing/2016/5/12/chartex" xmlns:cx7="http://schemas.microsoft.com/office/drawing/2016/5/13/chartex" xmlns:cx8="http://schemas.microsoft.com/office/drawing/2016/5/14/chartex" xmlns:mc="http://schemas.openxmlformats.org/markup-compatibility/2006" xmlns:aink="http://schemas.microsoft.com/office/drawing/2016/ink" xmlns:am3d="http://schemas.microsoft.com/office/drawing/2017/model3d" xmlns:o="urn:schemas-microsoft-com:office:office" xmlns:oel="http://schemas.microsoft.com/office/2019/extlst" xmlns:r="http://schemas.openxmlformats.org/officeDocument/2006/relationships" xmlns:m="http://schemas.openxmlformats.org/officeDocument/2006/math" xmlns:v="urn:schemas-microsoft-com:vml" xmlns:wp14="http://schemas.microsoft.com/office/word/2010/wordprocessingDrawing" xmlns:wp="http://schemas.openxmlformats.org/drawingml/2006/wordprocessingDrawing" xmlns:w10="urn:schemas-microsoft-com:office:word" xmlns:w="http://schemas.openxmlformats.org/wordprocessingml/2006/main" xmlns:w14="http://schemas.microsoft.com/office/word/2010/wordml" xmlns:w15="http://schemas.microsoft.com/office/word/2012/wordml" xmlns:w16cex="http://schemas.microsoft.com/office/word/2018/wordml/cex" xmlns:w16cid="http://schemas.microsoft.com/office/word/2016/wordml/cid" xmlns:w16="http://schemas.microsoft.com/office/word/2018/wordml" xmlns:w16sdtdh="http://schemas.microsoft.com/office/word/2020/wordml/sdtdatahash" xmlns:w16se="http://schemas.microsoft.com/office/word/2015/wordml/symex" xmlns:wpg="http://schemas.microsoft.com/office/word/2010/wordprocessingGroup" xmlns:wpi="http://schemas.microsoft.com/office/word/2010/wordprocessingInk" xmlns:wne="http://schemas.microsoft.com/office/word/2006/wordml" xmlns:wps="http://schemas.microsoft.com/office/word/2010/wordprocessingShape" mc:Ignorable="w14 w15 w16se w16cid w16 w16cex w16sdtdh wp14">
   <w:body>
     <w:p>
       <w:pPr>
@@ -345,6 +345,7 @@
         </w:rPr>
         <w:t xml:space="preserve">USE </w:t>
       </w:r>
+      <w:proofErr w:type="spellStart"/>
       <w:r>
         <w:rPr>
           <w:b/>
@@ -352,7 +353,177 @@
           <w:sz w:val="20"/>
           <w:szCs w:val="20"/>
         </w:rPr>
-        <w:t>student_phone, student_address, faculty_phone, faculty_address, batch_students, course_batches, student_qualifications, faculty_qualifications, course_modules, modules, faculty, student, course</w:t>
+        <w:t>student_phone</w:t>
+      </w:r>
+      <w:proofErr w:type="spellEnd"/>
+      <w:r>
+        <w:rPr>
+          <w:b/>
+          <w:i/>
+          <w:sz w:val="20"/>
+          <w:szCs w:val="20"/>
+        </w:rPr>
+        <w:t xml:space="preserve">, </w:t>
+      </w:r>
+      <w:proofErr w:type="spellStart"/>
+      <w:r>
+        <w:rPr>
+          <w:b/>
+          <w:i/>
+          <w:sz w:val="20"/>
+          <w:szCs w:val="20"/>
+        </w:rPr>
+        <w:t>student_address</w:t>
+      </w:r>
+      <w:proofErr w:type="spellEnd"/>
+      <w:r>
+        <w:rPr>
+          <w:b/>
+          <w:i/>
+          <w:sz w:val="20"/>
+          <w:szCs w:val="20"/>
+        </w:rPr>
+        <w:t xml:space="preserve">, </w:t>
+      </w:r>
+      <w:proofErr w:type="spellStart"/>
+      <w:r>
+        <w:rPr>
+          <w:b/>
+          <w:i/>
+          <w:sz w:val="20"/>
+          <w:szCs w:val="20"/>
+        </w:rPr>
+        <w:t>faculty_phone</w:t>
+      </w:r>
+      <w:proofErr w:type="spellEnd"/>
+      <w:r>
+        <w:rPr>
+          <w:b/>
+          <w:i/>
+          <w:sz w:val="20"/>
+          <w:szCs w:val="20"/>
+        </w:rPr>
+        <w:t xml:space="preserve">, </w:t>
+      </w:r>
+      <w:proofErr w:type="spellStart"/>
+      <w:r>
+        <w:rPr>
+          <w:b/>
+          <w:i/>
+          <w:sz w:val="20"/>
+          <w:szCs w:val="20"/>
+        </w:rPr>
+        <w:t>faculty_address</w:t>
+      </w:r>
+      <w:proofErr w:type="spellEnd"/>
+      <w:r>
+        <w:rPr>
+          <w:b/>
+          <w:i/>
+          <w:sz w:val="20"/>
+          <w:szCs w:val="20"/>
+        </w:rPr>
+        <w:t xml:space="preserve">, </w:t>
+      </w:r>
+      <w:proofErr w:type="spellStart"/>
+      <w:r>
+        <w:rPr>
+          <w:b/>
+          <w:i/>
+          <w:sz w:val="20"/>
+          <w:szCs w:val="20"/>
+        </w:rPr>
+        <w:t>batch_students</w:t>
+      </w:r>
+      <w:proofErr w:type="spellEnd"/>
+      <w:r>
+        <w:rPr>
+          <w:b/>
+          <w:i/>
+          <w:sz w:val="20"/>
+          <w:szCs w:val="20"/>
+        </w:rPr>
+        <w:t xml:space="preserve">, </w:t>
+      </w:r>
+      <w:proofErr w:type="spellStart"/>
+      <w:r>
+        <w:rPr>
+          <w:b/>
+          <w:i/>
+          <w:sz w:val="20"/>
+          <w:szCs w:val="20"/>
+        </w:rPr>
+        <w:t>course_batches</w:t>
+      </w:r>
+      <w:proofErr w:type="spellEnd"/>
+      <w:r>
+        <w:rPr>
+          <w:b/>
+          <w:i/>
+          <w:sz w:val="20"/>
+          <w:szCs w:val="20"/>
+        </w:rPr>
+        <w:t xml:space="preserve">, </w:t>
+      </w:r>
+      <w:proofErr w:type="spellStart"/>
+      <w:r>
+        <w:rPr>
+          <w:b/>
+          <w:i/>
+          <w:sz w:val="20"/>
+          <w:szCs w:val="20"/>
+        </w:rPr>
+        <w:t>student_qualifications</w:t>
+      </w:r>
+      <w:proofErr w:type="spellEnd"/>
+      <w:r>
+        <w:rPr>
+          <w:b/>
+          <w:i/>
+          <w:sz w:val="20"/>
+          <w:szCs w:val="20"/>
+        </w:rPr>
+        <w:t xml:space="preserve">, </w:t>
+      </w:r>
+      <w:proofErr w:type="spellStart"/>
+      <w:r>
+        <w:rPr>
+          <w:b/>
+          <w:i/>
+          <w:sz w:val="20"/>
+          <w:szCs w:val="20"/>
+        </w:rPr>
+        <w:t>faculty_qualifications</w:t>
+      </w:r>
+      <w:proofErr w:type="spellEnd"/>
+      <w:r>
+        <w:rPr>
+          <w:b/>
+          <w:i/>
+          <w:sz w:val="20"/>
+          <w:szCs w:val="20"/>
+        </w:rPr>
+        <w:t xml:space="preserve">, </w:t>
+      </w:r>
+      <w:proofErr w:type="spellStart"/>
+      <w:r>
+        <w:rPr>
+          <w:b/>
+          <w:i/>
+          <w:sz w:val="20"/>
+          <w:szCs w:val="20"/>
+        </w:rPr>
+        <w:t>course_modules</w:t>
+      </w:r>
+      <w:proofErr w:type="spellEnd"/>
+      <w:r>
+        <w:rPr>
+          <w:b/>
+          <w:i/>
+          <w:sz w:val="20"/>
+          <w:szCs w:val="20"/>
+        </w:rPr>
+        <w:t>, modules, faculty, student, course</w:t>
       </w:r>
       <w:r>
         <w:rPr>
@@ -361,8 +532,19 @@
           <w:sz w:val="20"/>
           <w:szCs w:val="20"/>
         </w:rPr>
-        <w:t>, student_cards</w:t>
+        <w:t xml:space="preserve">, </w:t>
       </w:r>
+      <w:proofErr w:type="spellStart"/>
+      <w:r>
+        <w:rPr>
+          <w:b/>
+          <w:i/>
+          <w:sz w:val="20"/>
+          <w:szCs w:val="20"/>
+        </w:rPr>
+        <w:t>student_cards</w:t>
+      </w:r>
+      <w:proofErr w:type="spellEnd"/>
       <w:r>
         <w:rPr>
           <w:b/>
@@ -398,7 +580,7 @@
         <w:tblStyle w:val="TableGrid"/>
         <w:tblW w:w="0" w:type="auto"/>
         <w:jc w:val="center"/>
-        <w:tblLook w:val="04A0"/>
+        <w:tblLook w:val="04A0" w:firstRow="1" w:lastRow="0" w:firstColumn="1" w:lastColumn="0" w:noHBand="0" w:noVBand="1"/>
       </w:tblPr>
       <w:tblGrid>
         <w:gridCol w:w="9412"/>
@@ -442,6 +624,7 @@
               </w:rPr>
               <w:t xml:space="preserve">student </w:t>
             </w:r>
+            <w:proofErr w:type="spellStart"/>
             <w:r>
               <w:rPr>
                 <w:rFonts w:ascii="Palatino Linotype" w:hAnsi="Palatino Linotype" w:cstheme="minorHAnsi"/>
@@ -451,6 +634,7 @@
               </w:rPr>
               <w:t>namefirst</w:t>
             </w:r>
+            <w:proofErr w:type="spellEnd"/>
             <w:r>
               <w:rPr>
                 <w:rFonts w:ascii="Palatino Linotype" w:hAnsi="Palatino Linotype" w:cstheme="minorHAnsi"/>
@@ -468,6 +652,7 @@
               </w:rPr>
               <w:t xml:space="preserve">with how many characters are there in their </w:t>
             </w:r>
+            <w:proofErr w:type="spellStart"/>
             <w:r>
               <w:rPr>
                 <w:rFonts w:ascii="Palatino Linotype" w:hAnsi="Palatino Linotype" w:cstheme="minorHAnsi"/>
@@ -477,6 +662,7 @@
               </w:rPr>
               <w:t>namefirst</w:t>
             </w:r>
+            <w:proofErr w:type="spellEnd"/>
             <w:r>
               <w:rPr>
                 <w:rFonts w:ascii="Palatino Linotype" w:hAnsi="Palatino Linotype" w:cstheme="minorHAnsi"/>
@@ -508,6 +694,66 @@
                 <w:szCs w:val="20"/>
               </w:rPr>
             </w:pPr>
+            <w:r>
+              <w:rPr>
+                <w:rFonts w:ascii="Palatino Linotype" w:hAnsi="Palatino Linotype" w:cstheme="minorHAnsi"/>
+                <w:color w:val="000000" w:themeColor="text1"/>
+                <w:sz w:val="20"/>
+                <w:szCs w:val="20"/>
+              </w:rPr>
+              <w:t xml:space="preserve">select </w:t>
+            </w:r>
+            <w:proofErr w:type="spellStart"/>
+            <w:r>
+              <w:rPr>
+                <w:rFonts w:ascii="Palatino Linotype" w:hAnsi="Palatino Linotype" w:cstheme="minorHAnsi"/>
+                <w:color w:val="000000" w:themeColor="text1"/>
+                <w:sz w:val="20"/>
+                <w:szCs w:val="20"/>
+              </w:rPr>
+              <w:t>namefirst</w:t>
+            </w:r>
+            <w:proofErr w:type="spellEnd"/>
+            <w:r>
+              <w:rPr>
+                <w:rFonts w:ascii="Palatino Linotype" w:hAnsi="Palatino Linotype" w:cstheme="minorHAnsi"/>
+                <w:color w:val="000000" w:themeColor="text1"/>
+                <w:sz w:val="20"/>
+                <w:szCs w:val="20"/>
+              </w:rPr>
+              <w:t>, length(</w:t>
+            </w:r>
+            <w:proofErr w:type="spellStart"/>
+            <w:r>
+              <w:rPr>
+                <w:rFonts w:ascii="Palatino Linotype" w:hAnsi="Palatino Linotype" w:cstheme="minorHAnsi"/>
+                <w:color w:val="000000" w:themeColor="text1"/>
+                <w:sz w:val="20"/>
+                <w:szCs w:val="20"/>
+              </w:rPr>
+              <w:t>namefirst</w:t>
+            </w:r>
+            <w:proofErr w:type="spellEnd"/>
+            <w:r>
+              <w:rPr>
+                <w:rFonts w:ascii="Palatino Linotype" w:hAnsi="Palatino Linotype" w:cstheme="minorHAnsi"/>
+                <w:color w:val="000000" w:themeColor="text1"/>
+                <w:sz w:val="20"/>
+                <w:szCs w:val="20"/>
+              </w:rPr>
+              <w:t xml:space="preserve">) from </w:t>
+            </w:r>
+            <w:proofErr w:type="gramStart"/>
+            <w:r>
+              <w:rPr>
+                <w:rFonts w:ascii="Palatino Linotype" w:hAnsi="Palatino Linotype" w:cstheme="minorHAnsi"/>
+                <w:color w:val="000000" w:themeColor="text1"/>
+                <w:sz w:val="20"/>
+                <w:szCs w:val="20"/>
+              </w:rPr>
+              <w:t>student ;</w:t>
+            </w:r>
+            <w:proofErr w:type="gramEnd"/>
           </w:p>
         </w:tc>
       </w:tr>
@@ -579,6 +825,7 @@
               </w:rPr>
               <w:t xml:space="preserve"> details whose </w:t>
             </w:r>
+            <w:proofErr w:type="spellStart"/>
             <w:r>
               <w:rPr>
                 <w:rFonts w:ascii="Palatino Linotype" w:hAnsi="Palatino Linotype" w:cstheme="minorHAnsi"/>
@@ -588,6 +835,7 @@
               </w:rPr>
               <w:t>namefirst</w:t>
             </w:r>
+            <w:proofErr w:type="spellEnd"/>
             <w:r>
               <w:rPr>
                 <w:rFonts w:ascii="Palatino Linotype" w:hAnsi="Palatino Linotype" w:cstheme="minorHAnsi"/>
@@ -644,6 +892,57 @@
                 <w:szCs w:val="20"/>
               </w:rPr>
             </w:pPr>
+            <w:r>
+              <w:rPr>
+                <w:rFonts w:ascii="Palatino Linotype" w:hAnsi="Palatino Linotype" w:cstheme="minorHAnsi"/>
+                <w:color w:val="000000" w:themeColor="text1"/>
+                <w:sz w:val="20"/>
+                <w:szCs w:val="20"/>
+              </w:rPr>
+              <w:t xml:space="preserve">select </w:t>
+            </w:r>
+            <w:proofErr w:type="spellStart"/>
+            <w:proofErr w:type="gramStart"/>
+            <w:r>
+              <w:rPr>
+                <w:rFonts w:ascii="Palatino Linotype" w:hAnsi="Palatino Linotype" w:cstheme="minorHAnsi"/>
+                <w:color w:val="000000" w:themeColor="text1"/>
+                <w:sz w:val="20"/>
+                <w:szCs w:val="20"/>
+              </w:rPr>
+              <w:t>s.namefirst</w:t>
+            </w:r>
+            <w:proofErr w:type="spellEnd"/>
+            <w:proofErr w:type="gramEnd"/>
+            <w:r>
+              <w:rPr>
+                <w:rFonts w:ascii="Palatino Linotype" w:hAnsi="Palatino Linotype" w:cstheme="minorHAnsi"/>
+                <w:color w:val="000000" w:themeColor="text1"/>
+                <w:sz w:val="20"/>
+                <w:szCs w:val="20"/>
+              </w:rPr>
+              <w:t xml:space="preserve"> from student s where length(</w:t>
+            </w:r>
+            <w:proofErr w:type="spellStart"/>
+            <w:r>
+              <w:rPr>
+                <w:rFonts w:ascii="Palatino Linotype" w:hAnsi="Palatino Linotype" w:cstheme="minorHAnsi"/>
+                <w:color w:val="000000" w:themeColor="text1"/>
+                <w:sz w:val="20"/>
+                <w:szCs w:val="20"/>
+              </w:rPr>
+              <w:t>s.namefirst</w:t>
+            </w:r>
+            <w:proofErr w:type="spellEnd"/>
+            <w:r>
+              <w:rPr>
+                <w:rFonts w:ascii="Palatino Linotype" w:hAnsi="Palatino Linotype" w:cstheme="minorHAnsi"/>
+                <w:color w:val="000000" w:themeColor="text1"/>
+                <w:sz w:val="20"/>
+                <w:szCs w:val="20"/>
+              </w:rPr>
+              <w:t>)=4 ;</w:t>
+            </w:r>
           </w:p>
         </w:tc>
       </w:tr>
@@ -716,6 +1015,7 @@
               </w:rPr>
               <w:t xml:space="preserve"> character of </w:t>
             </w:r>
+            <w:proofErr w:type="spellStart"/>
             <w:r>
               <w:rPr>
                 <w:rFonts w:ascii="Palatino Linotype" w:hAnsi="Palatino Linotype" w:cstheme="minorHAnsi"/>
@@ -734,6 +1034,7 @@
               </w:rPr>
               <w:t>first</w:t>
             </w:r>
+            <w:proofErr w:type="spellEnd"/>
             <w:r>
               <w:rPr>
                 <w:rFonts w:ascii="Palatino Linotype" w:hAnsi="Palatino Linotype" w:cstheme="minorHAnsi"/>
@@ -774,6 +1075,55 @@
                 <w:szCs w:val="20"/>
               </w:rPr>
             </w:pPr>
+            <w:r>
+              <w:rPr>
+                <w:rFonts w:ascii="Palatino Linotype" w:hAnsi="Palatino Linotype" w:cstheme="minorHAnsi"/>
+                <w:color w:val="000000" w:themeColor="text1"/>
+                <w:sz w:val="20"/>
+                <w:szCs w:val="20"/>
+              </w:rPr>
+              <w:t xml:space="preserve">Select </w:t>
+            </w:r>
+            <w:proofErr w:type="spellStart"/>
+            <w:r>
+              <w:rPr>
+                <w:rFonts w:ascii="Palatino Linotype" w:hAnsi="Palatino Linotype" w:cstheme="minorHAnsi"/>
+                <w:color w:val="000000" w:themeColor="text1"/>
+                <w:sz w:val="20"/>
+                <w:szCs w:val="20"/>
+              </w:rPr>
+              <w:t>namefirst</w:t>
+            </w:r>
+            <w:proofErr w:type="spellEnd"/>
+            <w:r>
+              <w:rPr>
+                <w:rFonts w:ascii="Palatino Linotype" w:hAnsi="Palatino Linotype" w:cstheme="minorHAnsi"/>
+                <w:color w:val="000000" w:themeColor="text1"/>
+                <w:sz w:val="20"/>
+                <w:szCs w:val="20"/>
+              </w:rPr>
+              <w:t>, ascii(</w:t>
+            </w:r>
+            <w:proofErr w:type="spellStart"/>
+            <w:r>
+              <w:rPr>
+                <w:rFonts w:ascii="Palatino Linotype" w:hAnsi="Palatino Linotype" w:cstheme="minorHAnsi"/>
+                <w:color w:val="000000" w:themeColor="text1"/>
+                <w:sz w:val="20"/>
+                <w:szCs w:val="20"/>
+              </w:rPr>
+              <w:t>substr</w:t>
+            </w:r>
+            <w:proofErr w:type="spellEnd"/>
+            <w:r>
+              <w:rPr>
+                <w:rFonts w:ascii="Palatino Linotype" w:hAnsi="Palatino Linotype" w:cstheme="minorHAnsi"/>
+                <w:color w:val="000000" w:themeColor="text1"/>
+                <w:sz w:val="20"/>
+                <w:szCs w:val="20"/>
+              </w:rPr>
+              <w:t>(namefirst,3,1)) from student;</w:t>
+            </w:r>
           </w:p>
         </w:tc>
       </w:tr>
@@ -829,6 +1179,7 @@
               </w:rPr>
               <w:t xml:space="preserve">Get </w:t>
             </w:r>
+            <w:proofErr w:type="spellStart"/>
             <w:r>
               <w:rPr>
                 <w:rFonts w:ascii="Palatino Linotype" w:hAnsi="Palatino Linotype" w:cstheme="minorHAnsi"/>
@@ -838,6 +1189,7 @@
               </w:rPr>
               <w:t>namefirst</w:t>
             </w:r>
+            <w:proofErr w:type="spellEnd"/>
             <w:r>
               <w:rPr>
                 <w:rFonts w:ascii="Palatino Linotype" w:hAnsi="Palatino Linotype" w:cstheme="minorHAnsi"/>
@@ -855,6 +1207,7 @@
               </w:rPr>
               <w:t xml:space="preserve">and </w:t>
             </w:r>
+            <w:proofErr w:type="spellStart"/>
             <w:r>
               <w:rPr>
                 <w:rFonts w:ascii="Palatino Linotype" w:hAnsi="Palatino Linotype" w:cstheme="minorHAnsi"/>
@@ -864,6 +1217,7 @@
               </w:rPr>
               <w:t>namelast</w:t>
             </w:r>
+            <w:proofErr w:type="spellEnd"/>
             <w:r>
               <w:rPr>
                 <w:rFonts w:ascii="Palatino Linotype" w:hAnsi="Palatino Linotype" w:cstheme="minorHAnsi"/>
@@ -904,6 +1258,55 @@
                 <w:szCs w:val="20"/>
               </w:rPr>
             </w:pPr>
+            <w:r>
+              <w:rPr>
+                <w:rFonts w:ascii="Palatino Linotype" w:hAnsi="Palatino Linotype" w:cstheme="minorHAnsi"/>
+                <w:color w:val="000000" w:themeColor="text1"/>
+                <w:sz w:val="20"/>
+                <w:szCs w:val="20"/>
+              </w:rPr>
+              <w:t>select lower(</w:t>
+            </w:r>
+            <w:proofErr w:type="spellStart"/>
+            <w:r>
+              <w:rPr>
+                <w:rFonts w:ascii="Palatino Linotype" w:hAnsi="Palatino Linotype" w:cstheme="minorHAnsi"/>
+                <w:color w:val="000000" w:themeColor="text1"/>
+                <w:sz w:val="20"/>
+                <w:szCs w:val="20"/>
+              </w:rPr>
+              <w:t>namefirst</w:t>
+            </w:r>
+            <w:proofErr w:type="spellEnd"/>
+            <w:r>
+              <w:rPr>
+                <w:rFonts w:ascii="Palatino Linotype" w:hAnsi="Palatino Linotype" w:cstheme="minorHAnsi"/>
+                <w:color w:val="000000" w:themeColor="text1"/>
+                <w:sz w:val="20"/>
+                <w:szCs w:val="20"/>
+              </w:rPr>
+              <w:t>), lower(</w:t>
+            </w:r>
+            <w:proofErr w:type="spellStart"/>
+            <w:r>
+              <w:rPr>
+                <w:rFonts w:ascii="Palatino Linotype" w:hAnsi="Palatino Linotype" w:cstheme="minorHAnsi"/>
+                <w:color w:val="000000" w:themeColor="text1"/>
+                <w:sz w:val="20"/>
+                <w:szCs w:val="20"/>
+              </w:rPr>
+              <w:t>namelast</w:t>
+            </w:r>
+            <w:proofErr w:type="spellEnd"/>
+            <w:r>
+              <w:rPr>
+                <w:rFonts w:ascii="Palatino Linotype" w:hAnsi="Palatino Linotype" w:cstheme="minorHAnsi"/>
+                <w:color w:val="000000" w:themeColor="text1"/>
+                <w:sz w:val="20"/>
+                <w:szCs w:val="20"/>
+              </w:rPr>
+              <w:t>) from student;</w:t>
+            </w:r>
           </w:p>
         </w:tc>
       </w:tr>
@@ -963,7 +1366,61 @@
                 <w:sz w:val="20"/>
                 <w:szCs w:val="20"/>
               </w:rPr>
-              <w:t xml:space="preserve"> (namefirst, namelast, and emailID)</w:t>
+              <w:t xml:space="preserve"> (</w:t>
+            </w:r>
+            <w:proofErr w:type="spellStart"/>
+            <w:r>
+              <w:rPr>
+                <w:rFonts w:ascii="Palatino Linotype" w:hAnsi="Palatino Linotype" w:cstheme="minorHAnsi"/>
+                <w:sz w:val="20"/>
+                <w:szCs w:val="20"/>
+              </w:rPr>
+              <w:t>namefirst</w:t>
+            </w:r>
+            <w:proofErr w:type="spellEnd"/>
+            <w:r>
+              <w:rPr>
+                <w:rFonts w:ascii="Palatino Linotype" w:hAnsi="Palatino Linotype" w:cstheme="minorHAnsi"/>
+                <w:sz w:val="20"/>
+                <w:szCs w:val="20"/>
+              </w:rPr>
+              <w:t xml:space="preserve">, </w:t>
+            </w:r>
+            <w:proofErr w:type="spellStart"/>
+            <w:r>
+              <w:rPr>
+                <w:rFonts w:ascii="Palatino Linotype" w:hAnsi="Palatino Linotype" w:cstheme="minorHAnsi"/>
+                <w:sz w:val="20"/>
+                <w:szCs w:val="20"/>
+              </w:rPr>
+              <w:t>namelast</w:t>
+            </w:r>
+            <w:proofErr w:type="spellEnd"/>
+            <w:r>
+              <w:rPr>
+                <w:rFonts w:ascii="Palatino Linotype" w:hAnsi="Palatino Linotype" w:cstheme="minorHAnsi"/>
+                <w:sz w:val="20"/>
+                <w:szCs w:val="20"/>
+              </w:rPr>
+              <w:t xml:space="preserve">, and </w:t>
+            </w:r>
+            <w:proofErr w:type="spellStart"/>
+            <w:r>
+              <w:rPr>
+                <w:rFonts w:ascii="Palatino Linotype" w:hAnsi="Palatino Linotype" w:cstheme="minorHAnsi"/>
+                <w:sz w:val="20"/>
+                <w:szCs w:val="20"/>
+              </w:rPr>
+              <w:t>emailID</w:t>
+            </w:r>
+            <w:proofErr w:type="spellEnd"/>
+            <w:r>
+              <w:rPr>
+                <w:rFonts w:ascii="Palatino Linotype" w:hAnsi="Palatino Linotype" w:cstheme="minorHAnsi"/>
+                <w:sz w:val="20"/>
+                <w:szCs w:val="20"/>
+              </w:rPr>
+              <w:t>)</w:t>
             </w:r>
             <w:r>
               <w:rPr>
@@ -981,6 +1438,7 @@
               </w:rPr>
               <w:t xml:space="preserve">all 7 letter </w:t>
             </w:r>
+            <w:proofErr w:type="spellStart"/>
             <w:r>
               <w:rPr>
                 <w:rFonts w:ascii="Palatino Linotype" w:hAnsi="Palatino Linotype" w:cstheme="minorHAnsi"/>
@@ -989,6 +1447,7 @@
               </w:rPr>
               <w:t>emailID</w:t>
             </w:r>
+            <w:proofErr w:type="spellEnd"/>
             <w:r>
               <w:rPr>
                 <w:rFonts w:ascii="Palatino Linotype" w:hAnsi="Palatino Linotype" w:cstheme="minorHAnsi"/>
@@ -1019,6 +1478,60 @@
                 <w:sz w:val="20"/>
               </w:rPr>
             </w:pPr>
+            <w:r>
+              <w:rPr>
+                <w:rFonts w:ascii="Palatino Linotype" w:hAnsi="Palatino Linotype" w:cstheme="minorHAnsi"/>
+                <w:color w:val="5B9BD5" w:themeColor="accent1"/>
+                <w:sz w:val="20"/>
+              </w:rPr>
+              <w:t xml:space="preserve">select </w:t>
+            </w:r>
+            <w:proofErr w:type="spellStart"/>
+            <w:proofErr w:type="gramStart"/>
+            <w:r>
+              <w:rPr>
+                <w:rFonts w:ascii="Palatino Linotype" w:hAnsi="Palatino Linotype" w:cstheme="minorHAnsi"/>
+                <w:color w:val="5B9BD5" w:themeColor="accent1"/>
+                <w:sz w:val="20"/>
+              </w:rPr>
+              <w:t>namefirst,namelast</w:t>
+            </w:r>
+            <w:proofErr w:type="gramEnd"/>
+            <w:r>
+              <w:rPr>
+                <w:rFonts w:ascii="Palatino Linotype" w:hAnsi="Palatino Linotype" w:cstheme="minorHAnsi"/>
+                <w:color w:val="5B9BD5" w:themeColor="accent1"/>
+                <w:sz w:val="20"/>
+              </w:rPr>
+              <w:t>,emailid</w:t>
+            </w:r>
+            <w:proofErr w:type="spellEnd"/>
+            <w:r>
+              <w:rPr>
+                <w:rFonts w:ascii="Palatino Linotype" w:hAnsi="Palatino Linotype" w:cstheme="minorHAnsi"/>
+                <w:color w:val="5B9BD5" w:themeColor="accent1"/>
+                <w:sz w:val="20"/>
+              </w:rPr>
+              <w:t xml:space="preserve"> from student where length(</w:t>
+            </w:r>
+            <w:proofErr w:type="spellStart"/>
+            <w:r>
+              <w:rPr>
+                <w:rFonts w:ascii="Palatino Linotype" w:hAnsi="Palatino Linotype" w:cstheme="minorHAnsi"/>
+                <w:color w:val="5B9BD5" w:themeColor="accent1"/>
+                <w:sz w:val="20"/>
+              </w:rPr>
+              <w:t>emailID</w:t>
+            </w:r>
+            <w:proofErr w:type="spellEnd"/>
+            <w:r>
+              <w:rPr>
+                <w:rFonts w:ascii="Palatino Linotype" w:hAnsi="Palatino Linotype" w:cstheme="minorHAnsi"/>
+                <w:color w:val="5B9BD5" w:themeColor="accent1"/>
+                <w:sz w:val="20"/>
+              </w:rPr>
+              <w:t>)=7;</w:t>
+            </w:r>
           </w:p>
         </w:tc>
       </w:tr>
@@ -1089,8 +1602,9 @@
                 <w:sz w:val="20"/>
                 <w:szCs w:val="20"/>
               </w:rPr>
-              <w:t>(name</w:t>
-            </w:r>
+              <w:t>(</w:t>
+            </w:r>
+            <w:proofErr w:type="spellStart"/>
             <w:r>
               <w:rPr>
                 <w:rFonts w:ascii="Palatino Linotype" w:hAnsi="Palatino Linotype" w:cstheme="minorHAnsi"/>
@@ -1098,8 +1612,18 @@
                 <w:sz w:val="20"/>
                 <w:szCs w:val="20"/>
               </w:rPr>
+              <w:t>name</w:t>
+            </w:r>
+            <w:r>
+              <w:rPr>
+                <w:rFonts w:ascii="Palatino Linotype" w:hAnsi="Palatino Linotype" w:cstheme="minorHAnsi"/>
+                <w:i/>
+                <w:sz w:val="20"/>
+                <w:szCs w:val="20"/>
+              </w:rPr>
               <w:t>first</w:t>
             </w:r>
+            <w:proofErr w:type="spellEnd"/>
             <w:r>
               <w:rPr>
                 <w:rFonts w:ascii="Palatino Linotype" w:hAnsi="Palatino Linotype" w:cstheme="minorHAnsi"/>
@@ -1107,8 +1631,9 @@
                 <w:sz w:val="20"/>
                 <w:szCs w:val="20"/>
               </w:rPr>
-              <w:t>, name</w:t>
-            </w:r>
+              <w:t xml:space="preserve">, </w:t>
+            </w:r>
+            <w:proofErr w:type="spellStart"/>
             <w:r>
               <w:rPr>
                 <w:rFonts w:ascii="Palatino Linotype" w:hAnsi="Palatino Linotype" w:cstheme="minorHAnsi"/>
@@ -1116,8 +1641,18 @@
                 <w:sz w:val="20"/>
                 <w:szCs w:val="20"/>
               </w:rPr>
+              <w:t>name</w:t>
+            </w:r>
+            <w:r>
+              <w:rPr>
+                <w:rFonts w:ascii="Palatino Linotype" w:hAnsi="Palatino Linotype" w:cstheme="minorHAnsi"/>
+                <w:i/>
+                <w:sz w:val="20"/>
+                <w:szCs w:val="20"/>
+              </w:rPr>
               <w:t>last</w:t>
             </w:r>
+            <w:proofErr w:type="spellEnd"/>
             <w:r>
               <w:rPr>
                 <w:rFonts w:ascii="Palatino Linotype" w:hAnsi="Palatino Linotype" w:cstheme="minorHAnsi"/>
@@ -1125,8 +1660,9 @@
                 <w:sz w:val="20"/>
                 <w:szCs w:val="20"/>
               </w:rPr>
-              <w:t xml:space="preserve"> and first 3 letters of name</w:t>
-            </w:r>
+              <w:t xml:space="preserve"> and first 3 letters of </w:t>
+            </w:r>
+            <w:proofErr w:type="spellStart"/>
             <w:r>
               <w:rPr>
                 <w:rFonts w:ascii="Palatino Linotype" w:hAnsi="Palatino Linotype" w:cstheme="minorHAnsi"/>
@@ -1134,8 +1670,18 @@
                 <w:sz w:val="20"/>
                 <w:szCs w:val="20"/>
               </w:rPr>
+              <w:t>name</w:t>
+            </w:r>
+            <w:r>
+              <w:rPr>
+                <w:rFonts w:ascii="Palatino Linotype" w:hAnsi="Palatino Linotype" w:cstheme="minorHAnsi"/>
+                <w:i/>
+                <w:sz w:val="20"/>
+                <w:szCs w:val="20"/>
+              </w:rPr>
               <w:t>first</w:t>
             </w:r>
+            <w:proofErr w:type="spellEnd"/>
             <w:r>
               <w:rPr>
                 <w:rFonts w:ascii="Palatino Linotype" w:hAnsi="Palatino Linotype" w:cstheme="minorHAnsi"/>
@@ -1192,6 +1738,57 @@
                 <w:szCs w:val="20"/>
               </w:rPr>
             </w:pPr>
+            <w:r>
+              <w:rPr>
+                <w:rFonts w:ascii="Palatino Linotype" w:hAnsi="Palatino Linotype" w:cstheme="minorHAnsi"/>
+                <w:color w:val="000000" w:themeColor="text1"/>
+                <w:sz w:val="20"/>
+                <w:szCs w:val="20"/>
+              </w:rPr>
+              <w:t xml:space="preserve">select </w:t>
+            </w:r>
+            <w:proofErr w:type="spellStart"/>
+            <w:proofErr w:type="gramStart"/>
+            <w:r>
+              <w:rPr>
+                <w:rFonts w:ascii="Palatino Linotype" w:hAnsi="Palatino Linotype" w:cstheme="minorHAnsi"/>
+                <w:color w:val="000000" w:themeColor="text1"/>
+                <w:sz w:val="20"/>
+                <w:szCs w:val="20"/>
+              </w:rPr>
+              <w:t>namefirst,namelast</w:t>
+            </w:r>
+            <w:proofErr w:type="spellEnd"/>
+            <w:proofErr w:type="gramEnd"/>
+            <w:r>
+              <w:rPr>
+                <w:rFonts w:ascii="Palatino Linotype" w:hAnsi="Palatino Linotype" w:cstheme="minorHAnsi"/>
+                <w:color w:val="000000" w:themeColor="text1"/>
+                <w:sz w:val="20"/>
+                <w:szCs w:val="20"/>
+              </w:rPr>
+              <w:t>, left(</w:t>
+            </w:r>
+            <w:proofErr w:type="spellStart"/>
+            <w:r>
+              <w:rPr>
+                <w:rFonts w:ascii="Palatino Linotype" w:hAnsi="Palatino Linotype" w:cstheme="minorHAnsi"/>
+                <w:color w:val="000000" w:themeColor="text1"/>
+                <w:sz w:val="20"/>
+                <w:szCs w:val="20"/>
+              </w:rPr>
+              <w:t>namefirst</w:t>
+            </w:r>
+            <w:proofErr w:type="spellEnd"/>
+            <w:r>
+              <w:rPr>
+                <w:rFonts w:ascii="Palatino Linotype" w:hAnsi="Palatino Linotype" w:cstheme="minorHAnsi"/>
+                <w:color w:val="000000" w:themeColor="text1"/>
+                <w:sz w:val="20"/>
+                <w:szCs w:val="20"/>
+              </w:rPr>
+              <w:t xml:space="preserve">, 3) from student;  </w:t>
+            </w:r>
           </w:p>
         </w:tc>
       </w:tr>
@@ -1239,6 +1836,7 @@
                 <w:szCs w:val="20"/>
               </w:rPr>
             </w:pPr>
+            <w:proofErr w:type="gramStart"/>
             <w:r>
               <w:rPr>
                 <w:rFonts w:ascii="Palatino Linotype" w:hAnsi="Palatino Linotype" w:cstheme="minorHAnsi"/>
@@ -1254,8 +1852,10 @@
                 <w:sz w:val="20"/>
                 <w:szCs w:val="20"/>
               </w:rPr>
-              <w:t>(name</w:t>
-            </w:r>
+              <w:t>(</w:t>
+            </w:r>
+            <w:proofErr w:type="spellStart"/>
+            <w:proofErr w:type="gramEnd"/>
             <w:r>
               <w:rPr>
                 <w:rFonts w:ascii="Palatino Linotype" w:hAnsi="Palatino Linotype" w:cstheme="minorHAnsi"/>
@@ -1263,8 +1863,18 @@
                 <w:sz w:val="20"/>
                 <w:szCs w:val="20"/>
               </w:rPr>
+              <w:t>name</w:t>
+            </w:r>
+            <w:r>
+              <w:rPr>
+                <w:rFonts w:ascii="Palatino Linotype" w:hAnsi="Palatino Linotype" w:cstheme="minorHAnsi"/>
+                <w:i/>
+                <w:sz w:val="20"/>
+                <w:szCs w:val="20"/>
+              </w:rPr>
               <w:t>first</w:t>
             </w:r>
+            <w:proofErr w:type="spellEnd"/>
             <w:r>
               <w:rPr>
                 <w:rFonts w:ascii="Palatino Linotype" w:hAnsi="Palatino Linotype" w:cstheme="minorHAnsi"/>
@@ -1272,8 +1882,9 @@
                 <w:sz w:val="20"/>
                 <w:szCs w:val="20"/>
               </w:rPr>
-              <w:t>, name</w:t>
-            </w:r>
+              <w:t xml:space="preserve">, </w:t>
+            </w:r>
+            <w:proofErr w:type="spellStart"/>
             <w:r>
               <w:rPr>
                 <w:rFonts w:ascii="Palatino Linotype" w:hAnsi="Palatino Linotype" w:cstheme="minorHAnsi"/>
@@ -1281,8 +1892,18 @@
                 <w:sz w:val="20"/>
                 <w:szCs w:val="20"/>
               </w:rPr>
+              <w:t>name</w:t>
+            </w:r>
+            <w:r>
+              <w:rPr>
+                <w:rFonts w:ascii="Palatino Linotype" w:hAnsi="Palatino Linotype" w:cstheme="minorHAnsi"/>
+                <w:i/>
+                <w:sz w:val="20"/>
+                <w:szCs w:val="20"/>
+              </w:rPr>
               <w:t>last</w:t>
             </w:r>
+            <w:proofErr w:type="spellEnd"/>
             <w:r>
               <w:rPr>
                 <w:rFonts w:ascii="Palatino Linotype" w:hAnsi="Palatino Linotype" w:cstheme="minorHAnsi"/>
@@ -1308,8 +1929,9 @@
                 <w:sz w:val="20"/>
                 <w:szCs w:val="20"/>
               </w:rPr>
-              <w:t>st 3 letters of name</w:t>
-            </w:r>
+              <w:t xml:space="preserve">st 3 letters of </w:t>
+            </w:r>
+            <w:proofErr w:type="spellStart"/>
             <w:r>
               <w:rPr>
                 <w:rFonts w:ascii="Palatino Linotype" w:hAnsi="Palatino Linotype" w:cstheme="minorHAnsi"/>
@@ -1317,8 +1939,18 @@
                 <w:sz w:val="20"/>
                 <w:szCs w:val="20"/>
               </w:rPr>
+              <w:t>name</w:t>
+            </w:r>
+            <w:r>
+              <w:rPr>
+                <w:rFonts w:ascii="Palatino Linotype" w:hAnsi="Palatino Linotype" w:cstheme="minorHAnsi"/>
+                <w:i/>
+                <w:sz w:val="20"/>
+                <w:szCs w:val="20"/>
+              </w:rPr>
               <w:t>first</w:t>
             </w:r>
+            <w:proofErr w:type="spellEnd"/>
             <w:r>
               <w:rPr>
                 <w:rFonts w:ascii="Palatino Linotype" w:hAnsi="Palatino Linotype" w:cstheme="minorHAnsi"/>
@@ -1375,6 +2007,75 @@
                 <w:szCs w:val="20"/>
               </w:rPr>
             </w:pPr>
+            <w:r>
+              <w:rPr>
+                <w:rFonts w:ascii="Palatino Linotype" w:hAnsi="Palatino Linotype" w:cstheme="minorHAnsi"/>
+                <w:color w:val="000000" w:themeColor="text1"/>
+                <w:sz w:val="20"/>
+                <w:szCs w:val="20"/>
+              </w:rPr>
+              <w:t xml:space="preserve">select </w:t>
+            </w:r>
+            <w:proofErr w:type="spellStart"/>
+            <w:proofErr w:type="gramStart"/>
+            <w:r>
+              <w:rPr>
+                <w:rFonts w:ascii="Palatino Linotype" w:hAnsi="Palatino Linotype" w:cstheme="minorHAnsi"/>
+                <w:color w:val="000000" w:themeColor="text1"/>
+                <w:sz w:val="20"/>
+                <w:szCs w:val="20"/>
+              </w:rPr>
+              <w:t>namefirst,namelast</w:t>
+            </w:r>
+            <w:proofErr w:type="spellEnd"/>
+            <w:proofErr w:type="gramEnd"/>
+            <w:r>
+              <w:rPr>
+                <w:rFonts w:ascii="Palatino Linotype" w:hAnsi="Palatino Linotype" w:cstheme="minorHAnsi"/>
+                <w:color w:val="000000" w:themeColor="text1"/>
+                <w:sz w:val="20"/>
+                <w:szCs w:val="20"/>
+              </w:rPr>
+              <w:t xml:space="preserve">, </w:t>
+            </w:r>
+            <w:r>
+              <w:rPr>
+                <w:rFonts w:ascii="Palatino Linotype" w:hAnsi="Palatino Linotype" w:cstheme="minorHAnsi"/>
+                <w:color w:val="000000" w:themeColor="text1"/>
+                <w:sz w:val="20"/>
+                <w:szCs w:val="20"/>
+              </w:rPr>
+              <w:t>right</w:t>
+            </w:r>
+            <w:r>
+              <w:rPr>
+                <w:rFonts w:ascii="Palatino Linotype" w:hAnsi="Palatino Linotype" w:cstheme="minorHAnsi"/>
+                <w:color w:val="000000" w:themeColor="text1"/>
+                <w:sz w:val="20"/>
+                <w:szCs w:val="20"/>
+              </w:rPr>
+              <w:t>(</w:t>
+            </w:r>
+            <w:proofErr w:type="spellStart"/>
+            <w:r>
+              <w:rPr>
+                <w:rFonts w:ascii="Palatino Linotype" w:hAnsi="Palatino Linotype" w:cstheme="minorHAnsi"/>
+                <w:color w:val="000000" w:themeColor="text1"/>
+                <w:sz w:val="20"/>
+                <w:szCs w:val="20"/>
+              </w:rPr>
+              <w:t>namefirst</w:t>
+            </w:r>
+            <w:proofErr w:type="spellEnd"/>
+            <w:r>
+              <w:rPr>
+                <w:rFonts w:ascii="Palatino Linotype" w:hAnsi="Palatino Linotype" w:cstheme="minorHAnsi"/>
+                <w:color w:val="000000" w:themeColor="text1"/>
+                <w:sz w:val="20"/>
+                <w:szCs w:val="20"/>
+              </w:rPr>
+              <w:t xml:space="preserve">, 3) from student;  </w:t>
+            </w:r>
           </w:p>
         </w:tc>
       </w:tr>
@@ -1445,7 +2146,27 @@
                 <w:sz w:val="20"/>
                 <w:szCs w:val="20"/>
               </w:rPr>
-              <w:t>(phonenumber)</w:t>
+              <w:t>(</w:t>
+            </w:r>
+            <w:proofErr w:type="spellStart"/>
+            <w:r>
+              <w:rPr>
+                <w:rFonts w:ascii="Palatino Linotype" w:hAnsi="Palatino Linotype" w:cstheme="minorHAnsi"/>
+                <w:i/>
+                <w:sz w:val="20"/>
+                <w:szCs w:val="20"/>
+              </w:rPr>
+              <w:t>phonenumber</w:t>
+            </w:r>
+            <w:proofErr w:type="spellEnd"/>
+            <w:r>
+              <w:rPr>
+                <w:rFonts w:ascii="Palatino Linotype" w:hAnsi="Palatino Linotype" w:cstheme="minorHAnsi"/>
+                <w:i/>
+                <w:sz w:val="20"/>
+                <w:szCs w:val="20"/>
+              </w:rPr>
+              <w:t>)</w:t>
             </w:r>
             <w:r>
               <w:rPr>
@@ -1455,6 +2176,7 @@
               </w:rPr>
               <w:t xml:space="preserve"> whose </w:t>
             </w:r>
+            <w:proofErr w:type="spellStart"/>
             <w:r>
               <w:rPr>
                 <w:rFonts w:ascii="Palatino Linotype" w:hAnsi="Palatino Linotype" w:cstheme="minorHAnsi"/>
@@ -1464,6 +2186,7 @@
               </w:rPr>
               <w:t>phonenumber</w:t>
             </w:r>
+            <w:proofErr w:type="spellEnd"/>
             <w:r>
               <w:rPr>
                 <w:rFonts w:ascii="Palatino Linotype" w:hAnsi="Palatino Linotype" w:cstheme="minorHAnsi"/>
@@ -1511,6 +2234,35 @@
                 <w:szCs w:val="20"/>
               </w:rPr>
             </w:pPr>
+            <w:r>
+              <w:rPr>
+                <w:rFonts w:ascii="Palatino Linotype" w:hAnsi="Palatino Linotype" w:cstheme="minorHAnsi"/>
+                <w:color w:val="000000" w:themeColor="text1"/>
+                <w:sz w:val="20"/>
+                <w:szCs w:val="20"/>
+              </w:rPr>
+              <w:t xml:space="preserve">select number from </w:t>
+            </w:r>
+            <w:proofErr w:type="spellStart"/>
+            <w:r>
+              <w:rPr>
+                <w:rFonts w:ascii="Palatino Linotype" w:hAnsi="Palatino Linotype" w:cstheme="minorHAnsi"/>
+                <w:color w:val="000000" w:themeColor="text1"/>
+                <w:sz w:val="20"/>
+                <w:szCs w:val="20"/>
+              </w:rPr>
+              <w:t>student_phone</w:t>
+            </w:r>
+            <w:proofErr w:type="spellEnd"/>
+            <w:r>
+              <w:rPr>
+                <w:rFonts w:ascii="Palatino Linotype" w:hAnsi="Palatino Linotype" w:cstheme="minorHAnsi"/>
+                <w:color w:val="000000" w:themeColor="text1"/>
+                <w:sz w:val="20"/>
+                <w:szCs w:val="20"/>
+              </w:rPr>
+              <w:t xml:space="preserve"> where number like '70%';</w:t>
+            </w:r>
           </w:p>
         </w:tc>
       </w:tr>
@@ -1621,6 +2373,15 @@
                 <w:szCs w:val="20"/>
               </w:rPr>
             </w:pPr>
+            <w:r>
+              <w:rPr>
+                <w:rFonts w:ascii="Palatino Linotype" w:hAnsi="Palatino Linotype" w:cstheme="minorHAnsi"/>
+                <w:color w:val="5B9BD5" w:themeColor="accent1"/>
+                <w:sz w:val="20"/>
+                <w:szCs w:val="20"/>
+              </w:rPr>
+              <w:t>select * from student limit 5;</w:t>
+            </w:r>
           </w:p>
         </w:tc>
       </w:tr>
@@ -1747,6 +2508,55 @@
                 <w:szCs w:val="20"/>
               </w:rPr>
             </w:pPr>
+            <w:r>
+              <w:rPr>
+                <w:rFonts w:ascii="Palatino Linotype" w:hAnsi="Palatino Linotype" w:cstheme="minorHAnsi"/>
+                <w:color w:val="000000" w:themeColor="text1"/>
+                <w:sz w:val="20"/>
+                <w:szCs w:val="20"/>
+              </w:rPr>
+              <w:t>select @</w:t>
+            </w:r>
+            <w:proofErr w:type="gramStart"/>
+            <w:r>
+              <w:rPr>
+                <w:rFonts w:ascii="Palatino Linotype" w:hAnsi="Palatino Linotype" w:cstheme="minorHAnsi"/>
+                <w:color w:val="000000" w:themeColor="text1"/>
+                <w:sz w:val="20"/>
+                <w:szCs w:val="20"/>
+              </w:rPr>
+              <w:t>cnt:=</w:t>
+            </w:r>
+            <w:proofErr w:type="gramEnd"/>
+            <w:r>
+              <w:rPr>
+                <w:rFonts w:ascii="Palatino Linotype" w:hAnsi="Palatino Linotype" w:cstheme="minorHAnsi"/>
+                <w:color w:val="000000" w:themeColor="text1"/>
+                <w:sz w:val="20"/>
+                <w:szCs w:val="20"/>
+              </w:rPr>
+              <w:t xml:space="preserve">@cnt+1 R1, student.* from student , (select @cnt:=0) x order by R1 </w:t>
+            </w:r>
+            <w:proofErr w:type="spellStart"/>
+            <w:r>
+              <w:rPr>
+                <w:rFonts w:ascii="Palatino Linotype" w:hAnsi="Palatino Linotype" w:cstheme="minorHAnsi"/>
+                <w:color w:val="000000" w:themeColor="text1"/>
+                <w:sz w:val="20"/>
+                <w:szCs w:val="20"/>
+              </w:rPr>
+              <w:t>desc</w:t>
+            </w:r>
+            <w:proofErr w:type="spellEnd"/>
+            <w:r>
+              <w:rPr>
+                <w:rFonts w:ascii="Palatino Linotype" w:hAnsi="Palatino Linotype" w:cstheme="minorHAnsi"/>
+                <w:color w:val="000000" w:themeColor="text1"/>
+                <w:sz w:val="20"/>
+                <w:szCs w:val="20"/>
+              </w:rPr>
+              <w:t xml:space="preserve"> limit  5;</w:t>
+            </w:r>
           </w:p>
         </w:tc>
       </w:tr>
@@ -1826,6 +2636,7 @@
               </w:rPr>
               <w:t xml:space="preserve"> of </w:t>
             </w:r>
+            <w:proofErr w:type="spellStart"/>
             <w:r>
               <w:rPr>
                 <w:rFonts w:ascii="Palatino Linotype" w:hAnsi="Palatino Linotype" w:cstheme="minorHAnsi"/>
@@ -1844,6 +2655,7 @@
               </w:rPr>
               <w:t>first</w:t>
             </w:r>
+            <w:proofErr w:type="spellEnd"/>
             <w:r>
               <w:rPr>
                 <w:rFonts w:ascii="Palatino Linotype" w:hAnsi="Palatino Linotype" w:cstheme="minorHAnsi"/>
@@ -1875,6 +2687,55 @@
                 <w:szCs w:val="20"/>
               </w:rPr>
             </w:pPr>
+            <w:r>
+              <w:rPr>
+                <w:rFonts w:ascii="Palatino Linotype" w:hAnsi="Palatino Linotype" w:cstheme="minorHAnsi"/>
+                <w:color w:val="000000" w:themeColor="text1"/>
+                <w:sz w:val="20"/>
+                <w:szCs w:val="20"/>
+              </w:rPr>
+              <w:t xml:space="preserve">select </w:t>
+            </w:r>
+            <w:proofErr w:type="gramStart"/>
+            <w:r>
+              <w:rPr>
+                <w:rFonts w:ascii="Palatino Linotype" w:hAnsi="Palatino Linotype" w:cstheme="minorHAnsi"/>
+                <w:color w:val="000000" w:themeColor="text1"/>
+                <w:sz w:val="20"/>
+                <w:szCs w:val="20"/>
+              </w:rPr>
+              <w:t>*  from</w:t>
+            </w:r>
+            <w:proofErr w:type="gramEnd"/>
+            <w:r>
+              <w:rPr>
+                <w:rFonts w:ascii="Palatino Linotype" w:hAnsi="Palatino Linotype" w:cstheme="minorHAnsi"/>
+                <w:color w:val="000000" w:themeColor="text1"/>
+                <w:sz w:val="20"/>
+                <w:szCs w:val="20"/>
+              </w:rPr>
+              <w:t xml:space="preserve"> student order by </w:t>
+            </w:r>
+            <w:proofErr w:type="spellStart"/>
+            <w:r>
+              <w:rPr>
+                <w:rFonts w:ascii="Palatino Linotype" w:hAnsi="Palatino Linotype" w:cstheme="minorHAnsi"/>
+                <w:color w:val="000000" w:themeColor="text1"/>
+                <w:sz w:val="20"/>
+                <w:szCs w:val="20"/>
+              </w:rPr>
+              <w:t>namefirst</w:t>
+            </w:r>
+            <w:proofErr w:type="spellEnd"/>
+            <w:r>
+              <w:rPr>
+                <w:rFonts w:ascii="Palatino Linotype" w:hAnsi="Palatino Linotype" w:cstheme="minorHAnsi"/>
+                <w:color w:val="000000" w:themeColor="text1"/>
+                <w:sz w:val="20"/>
+                <w:szCs w:val="20"/>
+              </w:rPr>
+              <w:t>;</w:t>
+            </w:r>
           </w:p>
         </w:tc>
       </w:tr>
@@ -1970,6 +2831,7 @@
               </w:rPr>
               <w:t xml:space="preserve"> of </w:t>
             </w:r>
+            <w:proofErr w:type="spellStart"/>
             <w:r>
               <w:rPr>
                 <w:rFonts w:ascii="Palatino Linotype" w:hAnsi="Palatino Linotype" w:cstheme="minorHAnsi"/>
@@ -1988,6 +2850,7 @@
               </w:rPr>
               <w:t>last</w:t>
             </w:r>
+            <w:proofErr w:type="spellEnd"/>
             <w:r>
               <w:rPr>
                 <w:rFonts w:ascii="Palatino Linotype" w:hAnsi="Palatino Linotype" w:cstheme="minorHAnsi"/>
@@ -2019,6 +2882,75 @@
                 <w:szCs w:val="20"/>
               </w:rPr>
             </w:pPr>
+            <w:r>
+              <w:rPr>
+                <w:rFonts w:ascii="Palatino Linotype" w:hAnsi="Palatino Linotype" w:cstheme="minorHAnsi"/>
+                <w:color w:val="000000" w:themeColor="text1"/>
+                <w:sz w:val="20"/>
+                <w:szCs w:val="20"/>
+              </w:rPr>
+              <w:t xml:space="preserve">select </w:t>
+            </w:r>
+            <w:proofErr w:type="gramStart"/>
+            <w:r>
+              <w:rPr>
+                <w:rFonts w:ascii="Palatino Linotype" w:hAnsi="Palatino Linotype" w:cstheme="minorHAnsi"/>
+                <w:color w:val="000000" w:themeColor="text1"/>
+                <w:sz w:val="20"/>
+                <w:szCs w:val="20"/>
+              </w:rPr>
+              <w:t>*  from</w:t>
+            </w:r>
+            <w:proofErr w:type="gramEnd"/>
+            <w:r>
+              <w:rPr>
+                <w:rFonts w:ascii="Palatino Linotype" w:hAnsi="Palatino Linotype" w:cstheme="minorHAnsi"/>
+                <w:color w:val="000000" w:themeColor="text1"/>
+                <w:sz w:val="20"/>
+                <w:szCs w:val="20"/>
+              </w:rPr>
+              <w:t xml:space="preserve"> student order by </w:t>
+            </w:r>
+            <w:proofErr w:type="spellStart"/>
+            <w:r>
+              <w:rPr>
+                <w:rFonts w:ascii="Palatino Linotype" w:hAnsi="Palatino Linotype" w:cstheme="minorHAnsi"/>
+                <w:color w:val="000000" w:themeColor="text1"/>
+                <w:sz w:val="20"/>
+                <w:szCs w:val="20"/>
+              </w:rPr>
+              <w:t>namefirst</w:t>
+            </w:r>
+            <w:proofErr w:type="spellEnd"/>
+            <w:r>
+              <w:rPr>
+                <w:rFonts w:ascii="Palatino Linotype" w:hAnsi="Palatino Linotype" w:cstheme="minorHAnsi"/>
+                <w:color w:val="000000" w:themeColor="text1"/>
+                <w:sz w:val="20"/>
+                <w:szCs w:val="20"/>
+              </w:rPr>
+              <w:t xml:space="preserve"> </w:t>
+            </w:r>
+            <w:proofErr w:type="spellStart"/>
+            <w:r>
+              <w:rPr>
+                <w:rFonts w:ascii="Palatino Linotype" w:hAnsi="Palatino Linotype" w:cstheme="minorHAnsi"/>
+                <w:color w:val="000000" w:themeColor="text1"/>
+                <w:sz w:val="20"/>
+                <w:szCs w:val="20"/>
+              </w:rPr>
+              <w:t>desc</w:t>
+            </w:r>
+            <w:proofErr w:type="spellEnd"/>
+            <w:r>
+              <w:rPr>
+                <w:rFonts w:ascii="Palatino Linotype" w:hAnsi="Palatino Linotype" w:cstheme="minorHAnsi"/>
+                <w:color w:val="000000" w:themeColor="text1"/>
+                <w:sz w:val="20"/>
+                <w:szCs w:val="20"/>
+              </w:rPr>
+              <w:t>;</w:t>
+            </w:r>
           </w:p>
         </w:tc>
       </w:tr>
@@ -2113,8 +3045,9 @@
                 <w:sz w:val="20"/>
                 <w:szCs w:val="20"/>
               </w:rPr>
-              <w:t>id, name</w:t>
-            </w:r>
+              <w:t xml:space="preserve">id, </w:t>
+            </w:r>
+            <w:proofErr w:type="spellStart"/>
             <w:r>
               <w:rPr>
                 <w:rFonts w:ascii="Palatino Linotype" w:hAnsi="Palatino Linotype" w:cstheme="minorHAnsi"/>
@@ -2123,8 +3056,19 @@
                 <w:sz w:val="20"/>
                 <w:szCs w:val="20"/>
               </w:rPr>
+              <w:t>name</w:t>
+            </w:r>
+            <w:r>
+              <w:rPr>
+                <w:rFonts w:ascii="Palatino Linotype" w:hAnsi="Palatino Linotype" w:cstheme="minorHAnsi"/>
+                <w:i/>
+                <w:color w:val="000000" w:themeColor="text1"/>
+                <w:sz w:val="20"/>
+                <w:szCs w:val="20"/>
+              </w:rPr>
               <w:t>first</w:t>
             </w:r>
+            <w:proofErr w:type="spellEnd"/>
             <w:r>
               <w:rPr>
                 <w:rFonts w:ascii="Palatino Linotype" w:hAnsi="Palatino Linotype" w:cstheme="minorHAnsi"/>
@@ -2133,8 +3077,9 @@
                 <w:sz w:val="20"/>
                 <w:szCs w:val="20"/>
               </w:rPr>
-              <w:t>, name</w:t>
-            </w:r>
+              <w:t xml:space="preserve">, </w:t>
+            </w:r>
+            <w:proofErr w:type="spellStart"/>
             <w:r>
               <w:rPr>
                 <w:rFonts w:ascii="Palatino Linotype" w:hAnsi="Palatino Linotype" w:cstheme="minorHAnsi"/>
@@ -2143,8 +3088,19 @@
                 <w:sz w:val="20"/>
                 <w:szCs w:val="20"/>
               </w:rPr>
+              <w:t>name</w:t>
+            </w:r>
+            <w:r>
+              <w:rPr>
+                <w:rFonts w:ascii="Palatino Linotype" w:hAnsi="Palatino Linotype" w:cstheme="minorHAnsi"/>
+                <w:i/>
+                <w:color w:val="000000" w:themeColor="text1"/>
+                <w:sz w:val="20"/>
+                <w:szCs w:val="20"/>
+              </w:rPr>
               <w:t>last</w:t>
             </w:r>
+            <w:proofErr w:type="spellEnd"/>
             <w:r>
               <w:rPr>
                 <w:rFonts w:ascii="Palatino Linotype" w:hAnsi="Palatino Linotype" w:cstheme="minorHAnsi"/>
@@ -2183,8 +3139,9 @@
                 <w:sz w:val="20"/>
                 <w:szCs w:val="20"/>
               </w:rPr>
-              <w:t>and emailID</w:t>
-            </w:r>
+              <w:t xml:space="preserve">and </w:t>
+            </w:r>
+            <w:proofErr w:type="spellStart"/>
             <w:r>
               <w:rPr>
                 <w:rFonts w:ascii="Palatino Linotype" w:hAnsi="Palatino Linotype" w:cstheme="minorHAnsi"/>
@@ -2193,6 +3150,17 @@
                 <w:sz w:val="20"/>
                 <w:szCs w:val="20"/>
               </w:rPr>
+              <w:t>emailID</w:t>
+            </w:r>
+            <w:proofErr w:type="spellEnd"/>
+            <w:r>
+              <w:rPr>
+                <w:rFonts w:ascii="Palatino Linotype" w:hAnsi="Palatino Linotype" w:cstheme="minorHAnsi"/>
+                <w:i/>
+                <w:color w:val="000000" w:themeColor="text1"/>
+                <w:sz w:val="20"/>
+                <w:szCs w:val="20"/>
+              </w:rPr>
               <w:t>)</w:t>
             </w:r>
             <w:r>
@@ -2245,6 +3213,97 @@
                 <w:szCs w:val="20"/>
               </w:rPr>
             </w:pPr>
+            <w:r>
+              <w:rPr>
+                <w:rFonts w:ascii="Palatino Linotype" w:hAnsi="Palatino Linotype" w:cstheme="minorHAnsi"/>
+                <w:color w:val="000000" w:themeColor="text1"/>
+                <w:sz w:val="20"/>
+                <w:szCs w:val="20"/>
+              </w:rPr>
+              <w:t xml:space="preserve">select id, </w:t>
+            </w:r>
+            <w:proofErr w:type="spellStart"/>
+            <w:r>
+              <w:rPr>
+                <w:rFonts w:ascii="Palatino Linotype" w:hAnsi="Palatino Linotype" w:cstheme="minorHAnsi"/>
+                <w:color w:val="000000" w:themeColor="text1"/>
+                <w:sz w:val="20"/>
+                <w:szCs w:val="20"/>
+              </w:rPr>
+              <w:t>namefirst</w:t>
+            </w:r>
+            <w:proofErr w:type="spellEnd"/>
+            <w:r>
+              <w:rPr>
+                <w:rFonts w:ascii="Palatino Linotype" w:hAnsi="Palatino Linotype" w:cstheme="minorHAnsi"/>
+                <w:color w:val="000000" w:themeColor="text1"/>
+                <w:sz w:val="20"/>
+                <w:szCs w:val="20"/>
+              </w:rPr>
+              <w:t xml:space="preserve">, </w:t>
+            </w:r>
+            <w:proofErr w:type="spellStart"/>
+            <w:proofErr w:type="gramStart"/>
+            <w:r>
+              <w:rPr>
+                <w:rFonts w:ascii="Palatino Linotype" w:hAnsi="Palatino Linotype" w:cstheme="minorHAnsi"/>
+                <w:color w:val="000000" w:themeColor="text1"/>
+                <w:sz w:val="20"/>
+                <w:szCs w:val="20"/>
+              </w:rPr>
+              <w:t>namelast,dob</w:t>
+            </w:r>
+            <w:proofErr w:type="spellEnd"/>
+            <w:proofErr w:type="gramEnd"/>
+            <w:r>
+              <w:rPr>
+                <w:rFonts w:ascii="Palatino Linotype" w:hAnsi="Palatino Linotype" w:cstheme="minorHAnsi"/>
+                <w:color w:val="000000" w:themeColor="text1"/>
+                <w:sz w:val="20"/>
+                <w:szCs w:val="20"/>
+              </w:rPr>
+              <w:t xml:space="preserve">, </w:t>
+            </w:r>
+            <w:proofErr w:type="spellStart"/>
+            <w:r>
+              <w:rPr>
+                <w:rFonts w:ascii="Palatino Linotype" w:hAnsi="Palatino Linotype" w:cstheme="minorHAnsi"/>
+                <w:color w:val="000000" w:themeColor="text1"/>
+                <w:sz w:val="20"/>
+                <w:szCs w:val="20"/>
+              </w:rPr>
+              <w:t>emailId</w:t>
+            </w:r>
+            <w:proofErr w:type="spellEnd"/>
+            <w:r>
+              <w:rPr>
+                <w:rFonts w:ascii="Palatino Linotype" w:hAnsi="Palatino Linotype" w:cstheme="minorHAnsi"/>
+                <w:color w:val="000000" w:themeColor="text1"/>
+                <w:sz w:val="20"/>
+                <w:szCs w:val="20"/>
+              </w:rPr>
+              <w:t xml:space="preserve"> from student where length(</w:t>
+            </w:r>
+            <w:proofErr w:type="spellStart"/>
+            <w:r>
+              <w:rPr>
+                <w:rFonts w:ascii="Palatino Linotype" w:hAnsi="Palatino Linotype" w:cstheme="minorHAnsi"/>
+                <w:color w:val="000000" w:themeColor="text1"/>
+                <w:sz w:val="20"/>
+                <w:szCs w:val="20"/>
+              </w:rPr>
+              <w:t>emailid</w:t>
+            </w:r>
+            <w:proofErr w:type="spellEnd"/>
+            <w:r>
+              <w:rPr>
+                <w:rFonts w:ascii="Palatino Linotype" w:hAnsi="Palatino Linotype" w:cstheme="minorHAnsi"/>
+                <w:color w:val="000000" w:themeColor="text1"/>
+                <w:sz w:val="20"/>
+                <w:szCs w:val="20"/>
+              </w:rPr>
+              <w:t>)&gt;20;</w:t>
+            </w:r>
           </w:p>
         </w:tc>
       </w:tr>
@@ -2316,6 +3375,7 @@
               </w:rPr>
               <w:t xml:space="preserve"> </w:t>
             </w:r>
+            <w:proofErr w:type="spellStart"/>
             <w:r>
               <w:rPr>
                 <w:rFonts w:ascii="Palatino Linotype" w:hAnsi="Palatino Linotype" w:cstheme="minorHAnsi"/>
@@ -2334,6 +3394,7 @@
               </w:rPr>
               <w:t>first</w:t>
             </w:r>
+            <w:proofErr w:type="spellEnd"/>
             <w:r>
               <w:rPr>
                 <w:rFonts w:ascii="Palatino Linotype" w:hAnsi="Palatino Linotype" w:cstheme="minorHAnsi"/>
@@ -2342,6 +3403,7 @@
               </w:rPr>
               <w:t xml:space="preserve"> and </w:t>
             </w:r>
+            <w:proofErr w:type="spellStart"/>
             <w:r>
               <w:rPr>
                 <w:rFonts w:ascii="Palatino Linotype" w:hAnsi="Palatino Linotype" w:cstheme="minorHAnsi"/>
@@ -2360,6 +3422,7 @@
               </w:rPr>
               <w:t>last</w:t>
             </w:r>
+            <w:proofErr w:type="spellEnd"/>
             <w:r>
               <w:rPr>
                 <w:rFonts w:ascii="Palatino Linotype" w:hAnsi="Palatino Linotype" w:cstheme="minorHAnsi"/>
@@ -2391,6 +3454,77 @@
                 <w:szCs w:val="20"/>
               </w:rPr>
             </w:pPr>
+            <w:r>
+              <w:rPr>
+                <w:rFonts w:ascii="Palatino Linotype" w:hAnsi="Palatino Linotype" w:cstheme="minorHAnsi"/>
+                <w:color w:val="000000" w:themeColor="text1"/>
+                <w:sz w:val="20"/>
+                <w:szCs w:val="20"/>
+              </w:rPr>
+              <w:t xml:space="preserve">select </w:t>
+            </w:r>
+            <w:proofErr w:type="spellStart"/>
+            <w:proofErr w:type="gramStart"/>
+            <w:r>
+              <w:rPr>
+                <w:rFonts w:ascii="Palatino Linotype" w:hAnsi="Palatino Linotype" w:cstheme="minorHAnsi"/>
+                <w:color w:val="000000" w:themeColor="text1"/>
+                <w:sz w:val="20"/>
+                <w:szCs w:val="20"/>
+              </w:rPr>
+              <w:t>concat</w:t>
+            </w:r>
+            <w:proofErr w:type="spellEnd"/>
+            <w:r>
+              <w:rPr>
+                <w:rFonts w:ascii="Palatino Linotype" w:hAnsi="Palatino Linotype" w:cstheme="minorHAnsi"/>
+                <w:color w:val="000000" w:themeColor="text1"/>
+                <w:sz w:val="20"/>
+                <w:szCs w:val="20"/>
+              </w:rPr>
+              <w:t>(</w:t>
+            </w:r>
+            <w:proofErr w:type="spellStart"/>
+            <w:proofErr w:type="gramEnd"/>
+            <w:r>
+              <w:rPr>
+                <w:rFonts w:ascii="Palatino Linotype" w:hAnsi="Palatino Linotype" w:cstheme="minorHAnsi"/>
+                <w:color w:val="000000" w:themeColor="text1"/>
+                <w:sz w:val="20"/>
+                <w:szCs w:val="20"/>
+              </w:rPr>
+              <w:t>namefirst</w:t>
+            </w:r>
+            <w:proofErr w:type="spellEnd"/>
+            <w:r>
+              <w:rPr>
+                <w:rFonts w:ascii="Palatino Linotype" w:hAnsi="Palatino Linotype" w:cstheme="minorHAnsi"/>
+                <w:color w:val="000000" w:themeColor="text1"/>
+                <w:sz w:val="20"/>
+                <w:szCs w:val="20"/>
+              </w:rPr>
+              <w:t xml:space="preserve">, ' ', </w:t>
+            </w:r>
+            <w:proofErr w:type="spellStart"/>
+            <w:r>
+              <w:rPr>
+                <w:rFonts w:ascii="Palatino Linotype" w:hAnsi="Palatino Linotype" w:cstheme="minorHAnsi"/>
+                <w:color w:val="000000" w:themeColor="text1"/>
+                <w:sz w:val="20"/>
+                <w:szCs w:val="20"/>
+              </w:rPr>
+              <w:t>namelast</w:t>
+            </w:r>
+            <w:proofErr w:type="spellEnd"/>
+            <w:r>
+              <w:rPr>
+                <w:rFonts w:ascii="Palatino Linotype" w:hAnsi="Palatino Linotype" w:cstheme="minorHAnsi"/>
+                <w:color w:val="000000" w:themeColor="text1"/>
+                <w:sz w:val="20"/>
+                <w:szCs w:val="20"/>
+              </w:rPr>
+              <w:t>) from student;</w:t>
+            </w:r>
           </w:p>
         </w:tc>
       </w:tr>
@@ -2477,6 +3611,7 @@
               </w:rPr>
               <w:t xml:space="preserve"> If (</w:t>
             </w:r>
+            <w:proofErr w:type="spellStart"/>
             <w:r>
               <w:rPr>
                 <w:rFonts w:ascii="Palatino Linotype" w:hAnsi="Palatino Linotype" w:cstheme="minorHAnsi"/>
@@ -2495,6 +3630,7 @@
               </w:rPr>
               <w:t>first</w:t>
             </w:r>
+            <w:proofErr w:type="spellEnd"/>
             <w:r>
               <w:rPr>
                 <w:rFonts w:ascii="Palatino Linotype" w:hAnsi="Palatino Linotype" w:cstheme="minorHAnsi"/>
@@ -2503,6 +3639,7 @@
               </w:rPr>
               <w:t xml:space="preserve">, </w:t>
             </w:r>
+            <w:proofErr w:type="spellStart"/>
             <w:r>
               <w:rPr>
                 <w:rFonts w:ascii="Palatino Linotype" w:hAnsi="Palatino Linotype" w:cstheme="minorHAnsi"/>
@@ -2521,6 +3658,7 @@
               </w:rPr>
               <w:t>last</w:t>
             </w:r>
+            <w:proofErr w:type="spellEnd"/>
             <w:r>
               <w:rPr>
                 <w:rFonts w:ascii="Palatino Linotype" w:hAnsi="Palatino Linotype" w:cstheme="minorHAnsi"/>
@@ -2548,6 +3686,7 @@
               </w:rPr>
               <w:t xml:space="preserve"> </w:t>
             </w:r>
+            <w:proofErr w:type="spellStart"/>
             <w:r>
               <w:rPr>
                 <w:rFonts w:ascii="Palatino Linotype" w:hAnsi="Palatino Linotype" w:cstheme="minorHAnsi"/>
@@ -2557,6 +3696,7 @@
               </w:rPr>
               <w:t>emailID</w:t>
             </w:r>
+            <w:proofErr w:type="spellEnd"/>
             <w:r>
               <w:rPr>
                 <w:rFonts w:ascii="Palatino Linotype" w:hAnsi="Palatino Linotype" w:cstheme="minorHAnsi"/>
@@ -2595,6 +3735,7 @@
                 <w:szCs w:val="20"/>
               </w:rPr>
             </w:pPr>
+            <w:proofErr w:type="spellStart"/>
             <w:r>
               <w:rPr>
                 <w:rFonts w:ascii="Palatino Linotype" w:hAnsi="Palatino Linotype" w:cstheme="minorHAnsi"/>
@@ -2603,8 +3744,9 @@
                 <w:sz w:val="20"/>
                 <w:szCs w:val="20"/>
               </w:rPr>
-              <w:t xml:space="preserve">eg. </w:t>
-            </w:r>
+              <w:t>eg.</w:t>
+            </w:r>
+            <w:proofErr w:type="spellEnd"/>
             <w:r>
               <w:rPr>
                 <w:rFonts w:ascii="Palatino Linotype" w:hAnsi="Palatino Linotype" w:cstheme="minorHAnsi"/>
@@ -2613,6 +3755,16 @@
                 <w:sz w:val="20"/>
                 <w:szCs w:val="20"/>
               </w:rPr>
+              <w:t xml:space="preserve"> </w:t>
+            </w:r>
+            <w:r>
+              <w:rPr>
+                <w:rFonts w:ascii="Palatino Linotype" w:hAnsi="Palatino Linotype" w:cstheme="minorHAnsi"/>
+                <w:b/>
+                <w:color w:val="000000" w:themeColor="text1"/>
+                <w:sz w:val="20"/>
+                <w:szCs w:val="20"/>
+              </w:rPr>
               <w:t>(</w:t>
             </w:r>
             <w:r>
@@ -2623,8 +3775,9 @@
                 <w:sz w:val="20"/>
                 <w:szCs w:val="20"/>
               </w:rPr>
-              <w:t xml:space="preserve">Bhoopali Nanadikar and </w:t>
-            </w:r>
+              <w:t xml:space="preserve">Bhoopali </w:t>
+            </w:r>
+            <w:proofErr w:type="spellStart"/>
             <w:r>
               <w:rPr>
                 <w:rFonts w:ascii="Palatino Linotype" w:hAnsi="Palatino Linotype" w:cstheme="minorHAnsi"/>
@@ -2633,7 +3786,40 @@
                 <w:sz w:val="20"/>
                 <w:szCs w:val="20"/>
               </w:rPr>
-              <w:t>emailIDis b</w:t>
+              <w:t>Nanadikar</w:t>
+            </w:r>
+            <w:proofErr w:type="spellEnd"/>
+            <w:r>
+              <w:rPr>
+                <w:rFonts w:ascii="Palatino Linotype" w:hAnsi="Palatino Linotype" w:cstheme="minorHAnsi"/>
+                <w:b/>
+                <w:color w:val="000000" w:themeColor="text1"/>
+                <w:sz w:val="20"/>
+                <w:szCs w:val="20"/>
+              </w:rPr>
+              <w:t xml:space="preserve"> and </w:t>
+            </w:r>
+            <w:proofErr w:type="spellStart"/>
+            <w:r>
+              <w:rPr>
+                <w:rFonts w:ascii="Palatino Linotype" w:hAnsi="Palatino Linotype" w:cstheme="minorHAnsi"/>
+                <w:b/>
+                <w:color w:val="000000" w:themeColor="text1"/>
+                <w:sz w:val="20"/>
+                <w:szCs w:val="20"/>
+              </w:rPr>
+              <w:t>emailIDis</w:t>
+            </w:r>
+            <w:proofErr w:type="spellEnd"/>
+            <w:r>
+              <w:rPr>
+                <w:rFonts w:ascii="Palatino Linotype" w:hAnsi="Palatino Linotype" w:cstheme="minorHAnsi"/>
+                <w:b/>
+                <w:color w:val="000000" w:themeColor="text1"/>
+                <w:sz w:val="20"/>
+                <w:szCs w:val="20"/>
+              </w:rPr>
+              <w:t xml:space="preserve"> b</w:t>
             </w:r>
             <w:r>
               <w:rPr>
@@ -2779,6 +3965,7 @@
               </w:rPr>
               <w:t xml:space="preserve"> </w:t>
             </w:r>
+            <w:proofErr w:type="spellStart"/>
             <w:r>
               <w:rPr>
                 <w:rFonts w:ascii="Palatino Linotype" w:hAnsi="Palatino Linotype" w:cstheme="minorHAnsi"/>
@@ -2797,6 +3984,7 @@
               </w:rPr>
               <w:t>first</w:t>
             </w:r>
+            <w:proofErr w:type="spellEnd"/>
             <w:r>
               <w:rPr>
                 <w:rFonts w:ascii="Palatino Linotype" w:hAnsi="Palatino Linotype" w:cstheme="minorHAnsi"/>
@@ -2805,6 +3993,7 @@
               </w:rPr>
               <w:t xml:space="preserve"> and </w:t>
             </w:r>
+            <w:proofErr w:type="spellStart"/>
             <w:r>
               <w:rPr>
                 <w:rFonts w:ascii="Palatino Linotype" w:hAnsi="Palatino Linotype" w:cstheme="minorHAnsi"/>
@@ -2823,6 +4012,7 @@
               </w:rPr>
               <w:t>last</w:t>
             </w:r>
+            <w:proofErr w:type="spellEnd"/>
             <w:r>
               <w:rPr>
                 <w:rFonts w:ascii="Palatino Linotype" w:hAnsi="Palatino Linotype" w:cstheme="minorHAnsi"/>
@@ -2854,6 +4044,95 @@
                 <w:szCs w:val="20"/>
               </w:rPr>
             </w:pPr>
+            <w:r>
+              <w:rPr>
+                <w:rFonts w:ascii="Palatino Linotype" w:hAnsi="Palatino Linotype" w:cstheme="minorHAnsi"/>
+                <w:color w:val="000000" w:themeColor="text1"/>
+                <w:sz w:val="20"/>
+                <w:szCs w:val="20"/>
+              </w:rPr>
+              <w:t xml:space="preserve">select </w:t>
+            </w:r>
+            <w:proofErr w:type="spellStart"/>
+            <w:r>
+              <w:rPr>
+                <w:rFonts w:ascii="Palatino Linotype" w:hAnsi="Palatino Linotype" w:cstheme="minorHAnsi"/>
+                <w:color w:val="000000" w:themeColor="text1"/>
+                <w:sz w:val="20"/>
+                <w:szCs w:val="20"/>
+              </w:rPr>
+              <w:t>ucase</w:t>
+            </w:r>
+            <w:proofErr w:type="spellEnd"/>
+            <w:r>
+              <w:rPr>
+                <w:rFonts w:ascii="Palatino Linotype" w:hAnsi="Palatino Linotype" w:cstheme="minorHAnsi"/>
+                <w:color w:val="000000" w:themeColor="text1"/>
+                <w:sz w:val="20"/>
+                <w:szCs w:val="20"/>
+              </w:rPr>
+              <w:t>(</w:t>
+            </w:r>
+            <w:proofErr w:type="spellStart"/>
+            <w:r>
+              <w:rPr>
+                <w:rFonts w:ascii="Palatino Linotype" w:hAnsi="Palatino Linotype" w:cstheme="minorHAnsi"/>
+                <w:color w:val="000000" w:themeColor="text1"/>
+                <w:sz w:val="20"/>
+                <w:szCs w:val="20"/>
+              </w:rPr>
+              <w:t>namefirst</w:t>
+            </w:r>
+            <w:proofErr w:type="spellEnd"/>
+            <w:r>
+              <w:rPr>
+                <w:rFonts w:ascii="Palatino Linotype" w:hAnsi="Palatino Linotype" w:cstheme="minorHAnsi"/>
+                <w:color w:val="000000" w:themeColor="text1"/>
+                <w:sz w:val="20"/>
+                <w:szCs w:val="20"/>
+              </w:rPr>
+              <w:t xml:space="preserve">), </w:t>
+            </w:r>
+            <w:proofErr w:type="spellStart"/>
+            <w:r>
+              <w:rPr>
+                <w:rFonts w:ascii="Palatino Linotype" w:hAnsi="Palatino Linotype" w:cstheme="minorHAnsi"/>
+                <w:color w:val="000000" w:themeColor="text1"/>
+                <w:sz w:val="20"/>
+                <w:szCs w:val="20"/>
+              </w:rPr>
+              <w:t>ucase</w:t>
+            </w:r>
+            <w:proofErr w:type="spellEnd"/>
+            <w:r>
+              <w:rPr>
+                <w:rFonts w:ascii="Palatino Linotype" w:hAnsi="Palatino Linotype" w:cstheme="minorHAnsi"/>
+                <w:color w:val="000000" w:themeColor="text1"/>
+                <w:sz w:val="20"/>
+                <w:szCs w:val="20"/>
+              </w:rPr>
+              <w:t>(</w:t>
+            </w:r>
+            <w:proofErr w:type="spellStart"/>
+            <w:r>
+              <w:rPr>
+                <w:rFonts w:ascii="Palatino Linotype" w:hAnsi="Palatino Linotype" w:cstheme="minorHAnsi"/>
+                <w:color w:val="000000" w:themeColor="text1"/>
+                <w:sz w:val="20"/>
+                <w:szCs w:val="20"/>
+              </w:rPr>
+              <w:t>namelast</w:t>
+            </w:r>
+            <w:proofErr w:type="spellEnd"/>
+            <w:r>
+              <w:rPr>
+                <w:rFonts w:ascii="Palatino Linotype" w:hAnsi="Palatino Linotype" w:cstheme="minorHAnsi"/>
+                <w:color w:val="000000" w:themeColor="text1"/>
+                <w:sz w:val="20"/>
+                <w:szCs w:val="20"/>
+              </w:rPr>
+              <w:t>) from student;</w:t>
+            </w:r>
           </w:p>
         </w:tc>
       </w:tr>
@@ -2917,6 +4196,7 @@
               </w:rPr>
               <w:t xml:space="preserve">student </w:t>
             </w:r>
+            <w:proofErr w:type="spellStart"/>
             <w:r>
               <w:rPr>
                 <w:rFonts w:ascii="Palatino Linotype" w:hAnsi="Palatino Linotype" w:cstheme="minorHAnsi"/>
@@ -2925,6 +4205,7 @@
               </w:rPr>
               <w:t>firstname</w:t>
             </w:r>
+            <w:proofErr w:type="spellEnd"/>
             <w:r>
               <w:rPr>
                 <w:rFonts w:ascii="Palatino Linotype" w:hAnsi="Palatino Linotype" w:cstheme="minorHAnsi"/>
@@ -2933,6 +4214,7 @@
               </w:rPr>
               <w:t xml:space="preserve"> and </w:t>
             </w:r>
+            <w:proofErr w:type="spellStart"/>
             <w:r>
               <w:rPr>
                 <w:rFonts w:ascii="Palatino Linotype" w:hAnsi="Palatino Linotype" w:cstheme="minorHAnsi"/>
@@ -2942,6 +4224,7 @@
               </w:rPr>
               <w:t>lastname</w:t>
             </w:r>
+            <w:proofErr w:type="spellEnd"/>
             <w:r>
               <w:rPr>
                 <w:rFonts w:ascii="Palatino Linotype" w:hAnsi="Palatino Linotype" w:cstheme="minorHAnsi"/>
@@ -2989,6 +4272,66 @@
                 <w:szCs w:val="20"/>
               </w:rPr>
             </w:pPr>
+            <w:r>
+              <w:rPr>
+                <w:rFonts w:ascii="Palatino Linotype" w:hAnsi="Palatino Linotype" w:cstheme="minorHAnsi"/>
+                <w:color w:val="000000" w:themeColor="text1"/>
+                <w:sz w:val="20"/>
+                <w:szCs w:val="20"/>
+              </w:rPr>
+              <w:t>select reverse(</w:t>
+            </w:r>
+            <w:proofErr w:type="spellStart"/>
+            <w:r>
+              <w:rPr>
+                <w:rFonts w:ascii="Palatino Linotype" w:hAnsi="Palatino Linotype" w:cstheme="minorHAnsi"/>
+                <w:color w:val="000000" w:themeColor="text1"/>
+                <w:sz w:val="20"/>
+                <w:szCs w:val="20"/>
+              </w:rPr>
+              <w:t>namefirst</w:t>
+            </w:r>
+            <w:proofErr w:type="spellEnd"/>
+            <w:proofErr w:type="gramStart"/>
+            <w:r>
+              <w:rPr>
+                <w:rFonts w:ascii="Palatino Linotype" w:hAnsi="Palatino Linotype" w:cstheme="minorHAnsi"/>
+                <w:color w:val="000000" w:themeColor="text1"/>
+                <w:sz w:val="20"/>
+                <w:szCs w:val="20"/>
+              </w:rPr>
+              <w:t>),reverse</w:t>
+            </w:r>
+            <w:proofErr w:type="gramEnd"/>
+            <w:r>
+              <w:rPr>
+                <w:rFonts w:ascii="Palatino Linotype" w:hAnsi="Palatino Linotype" w:cstheme="minorHAnsi"/>
+                <w:color w:val="000000" w:themeColor="text1"/>
+                <w:sz w:val="20"/>
+                <w:szCs w:val="20"/>
+              </w:rPr>
+              <w:t>(</w:t>
+            </w:r>
+            <w:proofErr w:type="spellStart"/>
+            <w:r>
+              <w:rPr>
+                <w:rFonts w:ascii="Palatino Linotype" w:hAnsi="Palatino Linotype" w:cstheme="minorHAnsi"/>
+                <w:color w:val="000000" w:themeColor="text1"/>
+                <w:sz w:val="20"/>
+                <w:szCs w:val="20"/>
+              </w:rPr>
+              <w:t>namelast</w:t>
+            </w:r>
+            <w:proofErr w:type="spellEnd"/>
+            <w:r>
+              <w:rPr>
+                <w:rFonts w:ascii="Palatino Linotype" w:hAnsi="Palatino Linotype" w:cstheme="minorHAnsi"/>
+                <w:color w:val="000000" w:themeColor="text1"/>
+                <w:sz w:val="20"/>
+                <w:szCs w:val="20"/>
+              </w:rPr>
+              <w:t>) from student;</w:t>
+            </w:r>
           </w:p>
         </w:tc>
       </w:tr>
@@ -3060,6 +4403,7 @@
               </w:rPr>
               <w:t xml:space="preserve"> </w:t>
             </w:r>
+            <w:proofErr w:type="spellStart"/>
             <w:r>
               <w:rPr>
                 <w:rFonts w:ascii="Palatino Linotype" w:hAnsi="Palatino Linotype" w:cstheme="minorHAnsi"/>
@@ -3069,6 +4413,7 @@
               </w:rPr>
               <w:t>firstname</w:t>
             </w:r>
+            <w:proofErr w:type="spellEnd"/>
             <w:r>
               <w:rPr>
                 <w:rFonts w:ascii="Palatino Linotype" w:hAnsi="Palatino Linotype" w:cstheme="minorHAnsi"/>
@@ -3077,6 +4422,7 @@
               </w:rPr>
               <w:t xml:space="preserve"> and </w:t>
             </w:r>
+            <w:proofErr w:type="spellStart"/>
             <w:r>
               <w:rPr>
                 <w:rFonts w:ascii="Palatino Linotype" w:hAnsi="Palatino Linotype" w:cstheme="minorHAnsi"/>
@@ -3086,6 +4432,7 @@
               </w:rPr>
               <w:t>lastname</w:t>
             </w:r>
+            <w:proofErr w:type="spellEnd"/>
             <w:r>
               <w:rPr>
                 <w:rFonts w:ascii="Palatino Linotype" w:hAnsi="Palatino Linotype" w:cstheme="minorHAnsi"/>
@@ -3188,6 +4535,7 @@
               </w:rPr>
               <w:t xml:space="preserve"> </w:t>
             </w:r>
+            <w:proofErr w:type="spellStart"/>
             <w:r>
               <w:rPr>
                 <w:rFonts w:ascii="Palatino Linotype" w:hAnsi="Palatino Linotype" w:cstheme="minorHAnsi"/>
@@ -3206,6 +4554,7 @@
               </w:rPr>
               <w:t>first</w:t>
             </w:r>
+            <w:proofErr w:type="spellEnd"/>
             <w:r>
               <w:rPr>
                 <w:rFonts w:ascii="Palatino Linotype" w:hAnsi="Palatino Linotype" w:cstheme="minorHAnsi"/>
@@ -3316,6 +4665,7 @@
               </w:rPr>
               <w:t xml:space="preserve"> </w:t>
             </w:r>
+            <w:proofErr w:type="spellStart"/>
             <w:r>
               <w:rPr>
                 <w:rFonts w:ascii="Palatino Linotype" w:hAnsi="Palatino Linotype" w:cstheme="minorHAnsi"/>
@@ -3334,6 +4684,7 @@
               </w:rPr>
               <w:t>first</w:t>
             </w:r>
+            <w:proofErr w:type="spellEnd"/>
             <w:r>
               <w:rPr>
                 <w:rFonts w:ascii="Palatino Linotype" w:hAnsi="Palatino Linotype" w:cstheme="minorHAnsi"/>
@@ -3350,6 +4701,7 @@
               </w:rPr>
               <w:t xml:space="preserve">student </w:t>
             </w:r>
+            <w:proofErr w:type="spellStart"/>
             <w:r>
               <w:rPr>
                 <w:rFonts w:ascii="Palatino Linotype" w:hAnsi="Palatino Linotype" w:cstheme="minorHAnsi"/>
@@ -3368,6 +4720,7 @@
               </w:rPr>
               <w:t>first</w:t>
             </w:r>
+            <w:proofErr w:type="spellEnd"/>
             <w:r>
               <w:rPr>
                 <w:rFonts w:ascii="Palatino Linotype" w:hAnsi="Palatino Linotype" w:cstheme="minorHAnsi"/>
@@ -3478,6 +4831,7 @@
               </w:rPr>
               <w:t xml:space="preserve"> </w:t>
             </w:r>
+            <w:proofErr w:type="spellStart"/>
             <w:r>
               <w:rPr>
                 <w:rFonts w:ascii="Palatino Linotype" w:hAnsi="Palatino Linotype" w:cstheme="minorHAnsi"/>
@@ -3496,6 +4850,7 @@
               </w:rPr>
               <w:t>first</w:t>
             </w:r>
+            <w:proofErr w:type="spellEnd"/>
             <w:r>
               <w:rPr>
                 <w:rFonts w:ascii="Palatino Linotype" w:hAnsi="Palatino Linotype" w:cstheme="minorHAnsi"/>
@@ -3622,6 +4977,7 @@
               </w:rPr>
               <w:t xml:space="preserve"> </w:t>
             </w:r>
+            <w:proofErr w:type="spellStart"/>
             <w:r>
               <w:rPr>
                 <w:rFonts w:ascii="Palatino Linotype" w:hAnsi="Palatino Linotype" w:cstheme="minorHAnsi"/>
@@ -3640,6 +4996,7 @@
               </w:rPr>
               <w:t>first</w:t>
             </w:r>
+            <w:proofErr w:type="spellEnd"/>
             <w:r>
               <w:rPr>
                 <w:rFonts w:ascii="Palatino Linotype" w:hAnsi="Palatino Linotype" w:cstheme="minorHAnsi"/>
@@ -4646,6 +6003,7 @@
               </w:rPr>
               <w:t xml:space="preserve"> order of </w:t>
             </w:r>
+            <w:proofErr w:type="spellStart"/>
             <w:r>
               <w:rPr>
                 <w:rFonts w:ascii="Palatino Linotype" w:hAnsi="Palatino Linotype" w:cstheme="minorHAnsi"/>
@@ -4654,7 +6012,18 @@
                 <w:sz w:val="20"/>
                 <w:szCs w:val="20"/>
               </w:rPr>
-              <w:t>namefirst.</w:t>
+              <w:t>namefirst</w:t>
+            </w:r>
+            <w:proofErr w:type="spellEnd"/>
+            <w:r>
+              <w:rPr>
+                <w:rFonts w:ascii="Palatino Linotype" w:hAnsi="Palatino Linotype" w:cstheme="minorHAnsi"/>
+                <w:i/>
+                <w:color w:val="000000" w:themeColor="text1"/>
+                <w:sz w:val="20"/>
+                <w:szCs w:val="20"/>
+              </w:rPr>
+              <w:t>.</w:t>
             </w:r>
           </w:p>
         </w:tc>
@@ -5090,7 +6459,27 @@
                 <w:sz w:val="20"/>
                 <w:szCs w:val="20"/>
               </w:rPr>
-              <w:t>between 10 and 19 day.</w:t>
+              <w:t xml:space="preserve">between 10 and 19 </w:t>
+            </w:r>
+            <w:proofErr w:type="gramStart"/>
+            <w:r>
+              <w:rPr>
+                <w:rFonts w:ascii="Palatino Linotype" w:hAnsi="Palatino Linotype" w:cstheme="minorHAnsi"/>
+                <w:color w:val="000000" w:themeColor="text1"/>
+                <w:sz w:val="20"/>
+                <w:szCs w:val="20"/>
+              </w:rPr>
+              <w:t>day</w:t>
+            </w:r>
+            <w:proofErr w:type="gramEnd"/>
+            <w:r>
+              <w:rPr>
+                <w:rFonts w:ascii="Palatino Linotype" w:hAnsi="Palatino Linotype" w:cstheme="minorHAnsi"/>
+                <w:color w:val="000000" w:themeColor="text1"/>
+                <w:sz w:val="20"/>
+                <w:szCs w:val="20"/>
+              </w:rPr>
+              <w:t>.</w:t>
             </w:r>
           </w:p>
         </w:tc>
@@ -5245,7 +6634,47 @@
                 <w:sz w:val="20"/>
                 <w:szCs w:val="20"/>
               </w:rPr>
-              <w:t>Display the 5 character of namefirst column from student table.</w:t>
+              <w:t xml:space="preserve">Display the 5 </w:t>
+            </w:r>
+            <w:proofErr w:type="gramStart"/>
+            <w:r>
+              <w:rPr>
+                <w:rFonts w:ascii="Palatino Linotype" w:hAnsi="Palatino Linotype" w:cstheme="minorHAnsi"/>
+                <w:color w:val="000000" w:themeColor="text1"/>
+                <w:sz w:val="20"/>
+                <w:szCs w:val="20"/>
+              </w:rPr>
+              <w:t>character</w:t>
+            </w:r>
+            <w:proofErr w:type="gramEnd"/>
+            <w:r>
+              <w:rPr>
+                <w:rFonts w:ascii="Palatino Linotype" w:hAnsi="Palatino Linotype" w:cstheme="minorHAnsi"/>
+                <w:color w:val="000000" w:themeColor="text1"/>
+                <w:sz w:val="20"/>
+                <w:szCs w:val="20"/>
+              </w:rPr>
+              <w:t xml:space="preserve"> of </w:t>
+            </w:r>
+            <w:proofErr w:type="spellStart"/>
+            <w:r>
+              <w:rPr>
+                <w:rFonts w:ascii="Palatino Linotype" w:hAnsi="Palatino Linotype" w:cstheme="minorHAnsi"/>
+                <w:color w:val="000000" w:themeColor="text1"/>
+                <w:sz w:val="20"/>
+                <w:szCs w:val="20"/>
+              </w:rPr>
+              <w:t>namefirst</w:t>
+            </w:r>
+            <w:proofErr w:type="spellEnd"/>
+            <w:r>
+              <w:rPr>
+                <w:rFonts w:ascii="Palatino Linotype" w:hAnsi="Palatino Linotype" w:cstheme="minorHAnsi"/>
+                <w:color w:val="000000" w:themeColor="text1"/>
+                <w:sz w:val="20"/>
+                <w:szCs w:val="20"/>
+              </w:rPr>
+              <w:t xml:space="preserve"> column from student table.</w:t>
             </w:r>
           </w:p>
         </w:tc>
@@ -5401,6 +6830,7 @@
               </w:rPr>
               <w:t xml:space="preserve">Display all student </w:t>
             </w:r>
+            <w:proofErr w:type="gramStart"/>
             <w:r>
               <w:rPr>
                 <w:rFonts w:ascii="Palatino Linotype" w:hAnsi="Palatino Linotype" w:cstheme="minorHAnsi"/>
@@ -5410,6 +6840,7 @@
               </w:rPr>
               <w:t>who’s</w:t>
             </w:r>
+            <w:proofErr w:type="gramEnd"/>
             <w:r>
               <w:rPr>
                 <w:rFonts w:ascii="Palatino Linotype" w:hAnsi="Palatino Linotype" w:cstheme="minorHAnsi"/>
@@ -5677,7 +7108,27 @@
                 <w:sz w:val="20"/>
                 <w:szCs w:val="20"/>
               </w:rPr>
-              <w:t>Display all course_batches who ends on ‘Sunday’.</w:t>
+              <w:t xml:space="preserve">Display all </w:t>
+            </w:r>
+            <w:proofErr w:type="spellStart"/>
+            <w:r>
+              <w:rPr>
+                <w:rFonts w:ascii="Palatino Linotype" w:hAnsi="Palatino Linotype" w:cstheme="minorHAnsi"/>
+                <w:color w:val="000000" w:themeColor="text1"/>
+                <w:sz w:val="20"/>
+                <w:szCs w:val="20"/>
+              </w:rPr>
+              <w:t>course_batches</w:t>
+            </w:r>
+            <w:proofErr w:type="spellEnd"/>
+            <w:r>
+              <w:rPr>
+                <w:rFonts w:ascii="Palatino Linotype" w:hAnsi="Palatino Linotype" w:cstheme="minorHAnsi"/>
+                <w:color w:val="000000" w:themeColor="text1"/>
+                <w:sz w:val="20"/>
+                <w:szCs w:val="20"/>
+              </w:rPr>
+              <w:t xml:space="preserve"> who ends on ‘Sunday’.</w:t>
             </w:r>
           </w:p>
         </w:tc>
@@ -5754,7 +7205,27 @@
                 <w:sz w:val="20"/>
                 <w:szCs w:val="20"/>
               </w:rPr>
-              <w:t>Display student_phone number in the following format “</w:t>
+              <w:t xml:space="preserve">Display </w:t>
+            </w:r>
+            <w:proofErr w:type="spellStart"/>
+            <w:r>
+              <w:rPr>
+                <w:rFonts w:ascii="Palatino Linotype" w:hAnsi="Palatino Linotype" w:cstheme="minorHAnsi"/>
+                <w:color w:val="000000" w:themeColor="text1"/>
+                <w:sz w:val="20"/>
+                <w:szCs w:val="20"/>
+              </w:rPr>
+              <w:t>student_phone</w:t>
+            </w:r>
+            <w:proofErr w:type="spellEnd"/>
+            <w:r>
+              <w:rPr>
+                <w:rFonts w:ascii="Palatino Linotype" w:hAnsi="Palatino Linotype" w:cstheme="minorHAnsi"/>
+                <w:color w:val="000000" w:themeColor="text1"/>
+                <w:sz w:val="20"/>
+                <w:szCs w:val="20"/>
+              </w:rPr>
+              <w:t xml:space="preserve"> number in the following format “</w:t>
             </w:r>
             <w:r>
               <w:rPr>
@@ -5805,8 +7276,6 @@
                 <w:szCs w:val="20"/>
               </w:rPr>
             </w:pPr>
-            <w:bookmarkStart w:id="0" w:name="_GoBack"/>
-            <w:bookmarkEnd w:id="0"/>
           </w:p>
         </w:tc>
       </w:tr>
@@ -5860,7 +7329,27 @@
                 <w:sz w:val="20"/>
                 <w:szCs w:val="20"/>
               </w:rPr>
-              <w:t>Display student_phone number in the following format “</w:t>
+              <w:t xml:space="preserve">Display </w:t>
+            </w:r>
+            <w:proofErr w:type="spellStart"/>
+            <w:r>
+              <w:rPr>
+                <w:rFonts w:ascii="Palatino Linotype" w:hAnsi="Palatino Linotype" w:cstheme="minorHAnsi"/>
+                <w:color w:val="000000" w:themeColor="text1"/>
+                <w:sz w:val="20"/>
+                <w:szCs w:val="20"/>
+              </w:rPr>
+              <w:t>student_phone</w:t>
+            </w:r>
+            <w:proofErr w:type="spellEnd"/>
+            <w:r>
+              <w:rPr>
+                <w:rFonts w:ascii="Palatino Linotype" w:hAnsi="Palatino Linotype" w:cstheme="minorHAnsi"/>
+                <w:color w:val="000000" w:themeColor="text1"/>
+                <w:sz w:val="20"/>
+                <w:szCs w:val="20"/>
+              </w:rPr>
+              <w:t xml:space="preserve"> number in the following format “</w:t>
             </w:r>
             <w:r>
               <w:rPr>
@@ -5969,8 +7458,8 @@
 </file>
 
 <file path=word/endnotes.xml><?xml version="1.0" encoding="utf-8"?>
-<w:endnotes xmlns:ve="http://schemas.openxmlformats.org/markup-compatibility/2006" xmlns:o="urn:schemas-microsoft-com:office:office" xmlns:r="http://schemas.openxmlformats.org/officeDocument/2006/relationships" xmlns:m="http://schemas.openxmlformats.org/officeDocument/2006/math" xmlns:v="urn:schemas-microsoft-com:vml" xmlns:wp="http://schemas.openxmlformats.org/drawingml/2006/wordprocessingDrawing" xmlns:w10="urn:schemas-microsoft-com:office:word" xmlns:w="http://schemas.openxmlformats.org/wordprocessingml/2006/main" xmlns:wne="http://schemas.microsoft.com/office/word/2006/wordml">
-  <w:endnote w:type="separator" w:id="0">
+<w:endnotes xmlns:wpc="http://schemas.microsoft.com/office/word/2010/wordprocessingCanvas" xmlns:cx="http://schemas.microsoft.com/office/drawing/2014/chartex" xmlns:cx1="http://schemas.microsoft.com/office/drawing/2015/9/8/chartex" xmlns:cx2="http://schemas.microsoft.com/office/drawing/2015/10/21/chartex" xmlns:cx3="http://schemas.microsoft.com/office/drawing/2016/5/9/chartex" xmlns:cx4="http://schemas.microsoft.com/office/drawing/2016/5/10/chartex" xmlns:cx5="http://schemas.microsoft.com/office/drawing/2016/5/11/chartex" xmlns:cx6="http://schemas.microsoft.com/office/drawing/2016/5/12/chartex" xmlns:cx7="http://schemas.microsoft.com/office/drawing/2016/5/13/chartex" xmlns:cx8="http://schemas.microsoft.com/office/drawing/2016/5/14/chartex" xmlns:mc="http://schemas.openxmlformats.org/markup-compatibility/2006" xmlns:aink="http://schemas.microsoft.com/office/drawing/2016/ink" xmlns:am3d="http://schemas.microsoft.com/office/drawing/2017/model3d" xmlns:o="urn:schemas-microsoft-com:office:office" xmlns:oel="http://schemas.microsoft.com/office/2019/extlst" xmlns:r="http://schemas.openxmlformats.org/officeDocument/2006/relationships" xmlns:m="http://schemas.openxmlformats.org/officeDocument/2006/math" xmlns:v="urn:schemas-microsoft-com:vml" xmlns:wp14="http://schemas.microsoft.com/office/word/2010/wordprocessingDrawing" xmlns:wp="http://schemas.openxmlformats.org/drawingml/2006/wordprocessingDrawing" xmlns:w10="urn:schemas-microsoft-com:office:word" xmlns:w="http://schemas.openxmlformats.org/wordprocessingml/2006/main" xmlns:w14="http://schemas.microsoft.com/office/word/2010/wordml" xmlns:w15="http://schemas.microsoft.com/office/word/2012/wordml" xmlns:w16cex="http://schemas.microsoft.com/office/word/2018/wordml/cex" xmlns:w16cid="http://schemas.microsoft.com/office/word/2016/wordml/cid" xmlns:w16="http://schemas.microsoft.com/office/word/2018/wordml" xmlns:w16sdtdh="http://schemas.microsoft.com/office/word/2020/wordml/sdtdatahash" xmlns:w16se="http://schemas.microsoft.com/office/word/2015/wordml/symex" xmlns:wpg="http://schemas.microsoft.com/office/word/2010/wordprocessingGroup" xmlns:wpi="http://schemas.microsoft.com/office/word/2010/wordprocessingInk" xmlns:wne="http://schemas.microsoft.com/office/word/2006/wordml" xmlns:wps="http://schemas.microsoft.com/office/word/2010/wordprocessingShape" mc:Ignorable="w14 w15 w16se w16cid w16 w16cex w16sdtdh wp14">
+  <w:endnote w:type="separator" w:id="-1">
     <w:p>
       <w:pPr>
         <w:spacing w:after="0" w:line="240" w:lineRule="auto"/>
@@ -5980,7 +7469,7 @@
       </w:r>
     </w:p>
   </w:endnote>
-  <w:endnote w:type="continuationSeparator" w:id="1">
+  <w:endnote w:type="continuationSeparator" w:id="0">
     <w:p>
       <w:pPr>
         <w:spacing w:after="0" w:line="240" w:lineRule="auto"/>
@@ -5994,7 +7483,7 @@
 </file>
 
 <file path=word/footer1.xml><?xml version="1.0" encoding="utf-8"?>
-<w:ftr xmlns:ve="http://schemas.openxmlformats.org/markup-compatibility/2006" xmlns:o="urn:schemas-microsoft-com:office:office" xmlns:r="http://schemas.openxmlformats.org/officeDocument/2006/relationships" xmlns:m="http://schemas.openxmlformats.org/officeDocument/2006/math" xmlns:v="urn:schemas-microsoft-com:vml" xmlns:wp="http://schemas.openxmlformats.org/drawingml/2006/wordprocessingDrawing" xmlns:w10="urn:schemas-microsoft-com:office:word" xmlns:w="http://schemas.openxmlformats.org/wordprocessingml/2006/main" xmlns:wne="http://schemas.microsoft.com/office/word/2006/wordml">
+<w:ftr xmlns:wpc="http://schemas.microsoft.com/office/word/2010/wordprocessingCanvas" xmlns:cx="http://schemas.microsoft.com/office/drawing/2014/chartex" xmlns:cx1="http://schemas.microsoft.com/office/drawing/2015/9/8/chartex" xmlns:cx2="http://schemas.microsoft.com/office/drawing/2015/10/21/chartex" xmlns:cx3="http://schemas.microsoft.com/office/drawing/2016/5/9/chartex" xmlns:cx4="http://schemas.microsoft.com/office/drawing/2016/5/10/chartex" xmlns:cx5="http://schemas.microsoft.com/office/drawing/2016/5/11/chartex" xmlns:cx6="http://schemas.microsoft.com/office/drawing/2016/5/12/chartex" xmlns:cx7="http://schemas.microsoft.com/office/drawing/2016/5/13/chartex" xmlns:cx8="http://schemas.microsoft.com/office/drawing/2016/5/14/chartex" xmlns:mc="http://schemas.openxmlformats.org/markup-compatibility/2006" xmlns:aink="http://schemas.microsoft.com/office/drawing/2016/ink" xmlns:am3d="http://schemas.microsoft.com/office/drawing/2017/model3d" xmlns:o="urn:schemas-microsoft-com:office:office" xmlns:oel="http://schemas.microsoft.com/office/2019/extlst" xmlns:r="http://schemas.openxmlformats.org/officeDocument/2006/relationships" xmlns:m="http://schemas.openxmlformats.org/officeDocument/2006/math" xmlns:v="urn:schemas-microsoft-com:vml" xmlns:wp14="http://schemas.microsoft.com/office/word/2010/wordprocessingDrawing" xmlns:wp="http://schemas.openxmlformats.org/drawingml/2006/wordprocessingDrawing" xmlns:w10="urn:schemas-microsoft-com:office:word" xmlns:w="http://schemas.openxmlformats.org/wordprocessingml/2006/main" xmlns:w14="http://schemas.microsoft.com/office/word/2010/wordml" xmlns:w15="http://schemas.microsoft.com/office/word/2012/wordml" xmlns:w16cex="http://schemas.microsoft.com/office/word/2018/wordml/cex" xmlns:w16cid="http://schemas.microsoft.com/office/word/2016/wordml/cid" xmlns:w16="http://schemas.microsoft.com/office/word/2018/wordml" xmlns:w16sdtdh="http://schemas.microsoft.com/office/word/2020/wordml/sdtdatahash" xmlns:w16se="http://schemas.microsoft.com/office/word/2015/wordml/symex" xmlns:wpg="http://schemas.microsoft.com/office/word/2010/wordprocessingGroup" xmlns:wpi="http://schemas.microsoft.com/office/word/2010/wordprocessingInk" xmlns:wne="http://schemas.microsoft.com/office/word/2006/wordml" xmlns:wps="http://schemas.microsoft.com/office/word/2010/wordprocessingShape" mc:Ignorable="w14 w15 w16se w16cid w16 w16cex w16sdtdh wp14">
   <w:p>
     <w:pPr>
       <w:pStyle w:val="Footer"/>
@@ -6007,13 +7496,23 @@
         <w:szCs w:val="16"/>
       </w:rPr>
     </w:pPr>
+    <w:proofErr w:type="spellStart"/>
     <w:r>
       <w:rPr>
         <w:rFonts w:ascii="Palatino Linotype" w:hAnsi="Palatino Linotype"/>
         <w:sz w:val="16"/>
         <w:szCs w:val="16"/>
       </w:rPr>
-      <w:t>Infoway Technologies, 3</w:t>
+      <w:t>Infoway</w:t>
+    </w:r>
+    <w:proofErr w:type="spellEnd"/>
+    <w:r>
+      <w:rPr>
+        <w:rFonts w:ascii="Palatino Linotype" w:hAnsi="Palatino Linotype"/>
+        <w:sz w:val="16"/>
+        <w:szCs w:val="16"/>
+      </w:rPr>
+      <w:t xml:space="preserve"> Technologies, 3</w:t>
     </w:r>
     <w:r>
       <w:rPr>
@@ -6054,15 +7553,33 @@
         <w:sz w:val="16"/>
         <w:szCs w:val="16"/>
       </w:rPr>
-      <w:t>, Rambaug Colony, Paud Road Pune 411038</w:t>
+      <w:t xml:space="preserve">, </w:t>
+    </w:r>
+    <w:proofErr w:type="spellStart"/>
+    <w:r>
+      <w:rPr>
+        <w:rFonts w:ascii="Palatino Linotype" w:hAnsi="Palatino Linotype"/>
+        <w:sz w:val="16"/>
+        <w:szCs w:val="16"/>
+      </w:rPr>
+      <w:t>Rambaug</w:t>
+    </w:r>
+    <w:proofErr w:type="spellEnd"/>
+    <w:r>
+      <w:rPr>
+        <w:rFonts w:ascii="Palatino Linotype" w:hAnsi="Palatino Linotype"/>
+        <w:sz w:val="16"/>
+        <w:szCs w:val="16"/>
+      </w:rPr>
+      <w:t xml:space="preserve"> Colony, Paud Road Pune 411038</w:t>
     </w:r>
   </w:p>
 </w:ftr>
 </file>
 
 <file path=word/footnotes.xml><?xml version="1.0" encoding="utf-8"?>
-<w:footnotes xmlns:ve="http://schemas.openxmlformats.org/markup-compatibility/2006" xmlns:o="urn:schemas-microsoft-com:office:office" xmlns:r="http://schemas.openxmlformats.org/officeDocument/2006/relationships" xmlns:m="http://schemas.openxmlformats.org/officeDocument/2006/math" xmlns:v="urn:schemas-microsoft-com:vml" xmlns:wp="http://schemas.openxmlformats.org/drawingml/2006/wordprocessingDrawing" xmlns:w10="urn:schemas-microsoft-com:office:word" xmlns:w="http://schemas.openxmlformats.org/wordprocessingml/2006/main" xmlns:wne="http://schemas.microsoft.com/office/word/2006/wordml">
-  <w:footnote w:type="separator" w:id="0">
+<w:footnotes xmlns:wpc="http://schemas.microsoft.com/office/word/2010/wordprocessingCanvas" xmlns:cx="http://schemas.microsoft.com/office/drawing/2014/chartex" xmlns:cx1="http://schemas.microsoft.com/office/drawing/2015/9/8/chartex" xmlns:cx2="http://schemas.microsoft.com/office/drawing/2015/10/21/chartex" xmlns:cx3="http://schemas.microsoft.com/office/drawing/2016/5/9/chartex" xmlns:cx4="http://schemas.microsoft.com/office/drawing/2016/5/10/chartex" xmlns:cx5="http://schemas.microsoft.com/office/drawing/2016/5/11/chartex" xmlns:cx6="http://schemas.microsoft.com/office/drawing/2016/5/12/chartex" xmlns:cx7="http://schemas.microsoft.com/office/drawing/2016/5/13/chartex" xmlns:cx8="http://schemas.microsoft.com/office/drawing/2016/5/14/chartex" xmlns:mc="http://schemas.openxmlformats.org/markup-compatibility/2006" xmlns:aink="http://schemas.microsoft.com/office/drawing/2016/ink" xmlns:am3d="http://schemas.microsoft.com/office/drawing/2017/model3d" xmlns:o="urn:schemas-microsoft-com:office:office" xmlns:oel="http://schemas.microsoft.com/office/2019/extlst" xmlns:r="http://schemas.openxmlformats.org/officeDocument/2006/relationships" xmlns:m="http://schemas.openxmlformats.org/officeDocument/2006/math" xmlns:v="urn:schemas-microsoft-com:vml" xmlns:wp14="http://schemas.microsoft.com/office/word/2010/wordprocessingDrawing" xmlns:wp="http://schemas.openxmlformats.org/drawingml/2006/wordprocessingDrawing" xmlns:w10="urn:schemas-microsoft-com:office:word" xmlns:w="http://schemas.openxmlformats.org/wordprocessingml/2006/main" xmlns:w14="http://schemas.microsoft.com/office/word/2010/wordml" xmlns:w15="http://schemas.microsoft.com/office/word/2012/wordml" xmlns:w16cex="http://schemas.microsoft.com/office/word/2018/wordml/cex" xmlns:w16cid="http://schemas.microsoft.com/office/word/2016/wordml/cid" xmlns:w16="http://schemas.microsoft.com/office/word/2018/wordml" xmlns:w16sdtdh="http://schemas.microsoft.com/office/word/2020/wordml/sdtdatahash" xmlns:w16se="http://schemas.microsoft.com/office/word/2015/wordml/symex" xmlns:wpg="http://schemas.microsoft.com/office/word/2010/wordprocessingGroup" xmlns:wpi="http://schemas.microsoft.com/office/word/2010/wordprocessingInk" xmlns:wne="http://schemas.microsoft.com/office/word/2006/wordml" xmlns:wps="http://schemas.microsoft.com/office/word/2010/wordprocessingShape" mc:Ignorable="w14 w15 w16se w16cid w16 w16cex w16sdtdh wp14">
+  <w:footnote w:type="separator" w:id="-1">
     <w:p>
       <w:pPr>
         <w:spacing w:after="0" w:line="240" w:lineRule="auto"/>
@@ -6072,7 +7589,7 @@
       </w:r>
     </w:p>
   </w:footnote>
-  <w:footnote w:type="continuationSeparator" w:id="1">
+  <w:footnote w:type="continuationSeparator" w:id="0">
     <w:p>
       <w:pPr>
         <w:spacing w:after="0" w:line="240" w:lineRule="auto"/>
@@ -6086,7 +7603,7 @@
 </file>
 
 <file path=word/header1.xml><?xml version="1.0" encoding="utf-8"?>
-<w:hdr xmlns:ve="http://schemas.openxmlformats.org/markup-compatibility/2006" xmlns:o="urn:schemas-microsoft-com:office:office" xmlns:r="http://schemas.openxmlformats.org/officeDocument/2006/relationships" xmlns:m="http://schemas.openxmlformats.org/officeDocument/2006/math" xmlns:v="urn:schemas-microsoft-com:vml" xmlns:wp="http://schemas.openxmlformats.org/drawingml/2006/wordprocessingDrawing" xmlns:w10="urn:schemas-microsoft-com:office:word" xmlns:w="http://schemas.openxmlformats.org/wordprocessingml/2006/main" xmlns:wne="http://schemas.microsoft.com/office/word/2006/wordml">
+<w:hdr xmlns:wpc="http://schemas.microsoft.com/office/word/2010/wordprocessingCanvas" xmlns:cx="http://schemas.microsoft.com/office/drawing/2014/chartex" xmlns:cx1="http://schemas.microsoft.com/office/drawing/2015/9/8/chartex" xmlns:cx2="http://schemas.microsoft.com/office/drawing/2015/10/21/chartex" xmlns:cx3="http://schemas.microsoft.com/office/drawing/2016/5/9/chartex" xmlns:cx4="http://schemas.microsoft.com/office/drawing/2016/5/10/chartex" xmlns:cx5="http://schemas.microsoft.com/office/drawing/2016/5/11/chartex" xmlns:cx6="http://schemas.microsoft.com/office/drawing/2016/5/12/chartex" xmlns:cx7="http://schemas.microsoft.com/office/drawing/2016/5/13/chartex" xmlns:cx8="http://schemas.microsoft.com/office/drawing/2016/5/14/chartex" xmlns:mc="http://schemas.openxmlformats.org/markup-compatibility/2006" xmlns:aink="http://schemas.microsoft.com/office/drawing/2016/ink" xmlns:am3d="http://schemas.microsoft.com/office/drawing/2017/model3d" xmlns:o="urn:schemas-microsoft-com:office:office" xmlns:oel="http://schemas.microsoft.com/office/2019/extlst" xmlns:r="http://schemas.openxmlformats.org/officeDocument/2006/relationships" xmlns:m="http://schemas.openxmlformats.org/officeDocument/2006/math" xmlns:v="urn:schemas-microsoft-com:vml" xmlns:wp14="http://schemas.microsoft.com/office/word/2010/wordprocessingDrawing" xmlns:wp="http://schemas.openxmlformats.org/drawingml/2006/wordprocessingDrawing" xmlns:w10="urn:schemas-microsoft-com:office:word" xmlns:w="http://schemas.openxmlformats.org/wordprocessingml/2006/main" xmlns:w14="http://schemas.microsoft.com/office/word/2010/wordml" xmlns:w15="http://schemas.microsoft.com/office/word/2012/wordml" xmlns:w16cex="http://schemas.microsoft.com/office/word/2018/wordml/cex" xmlns:w16cid="http://schemas.microsoft.com/office/word/2016/wordml/cid" xmlns:w16="http://schemas.microsoft.com/office/word/2018/wordml" xmlns:w16sdtdh="http://schemas.microsoft.com/office/word/2020/wordml/sdtdatahash" xmlns:w16se="http://schemas.microsoft.com/office/word/2015/wordml/symex" xmlns:wpg="http://schemas.microsoft.com/office/word/2010/wordprocessingGroup" xmlns:wpi="http://schemas.microsoft.com/office/word/2010/wordprocessingInk" xmlns:wne="http://schemas.microsoft.com/office/word/2006/wordml" xmlns:wps="http://schemas.microsoft.com/office/word/2010/wordprocessingShape" mc:Ignorable="w14 w15 w16se w16cid w16 w16cex w16sdtdh wp14">
   <w:p>
     <w:pPr>
       <w:pStyle w:val="Header"/>
@@ -6097,7 +7614,7 @@
         <w:lang w:val="en-US"/>
       </w:rPr>
       <w:drawing>
-        <wp:inline distT="0" distB="0" distL="0" distR="0">
+        <wp:inline distT="0" distB="0" distL="0" distR="0" wp14:anchorId="5C1507A6" wp14:editId="2DD36058">
           <wp:extent cx="1038225" cy="346075"/>
           <wp:effectExtent l="0" t="0" r="9525" b="0"/>
           <wp:docPr id="29" name="Picture 29"/>
@@ -6115,7 +7632,7 @@
                   <a:blip r:embed="rId1">
                     <a:extLst>
                       <a:ext uri="{28A0092B-C50C-407E-A947-70E740481C1C}">
-                        <a14:useLocalDpi xmlns:a14="http://schemas.microsoft.com/office/drawing/2010/main" xmlns:wps="http://schemas.microsoft.com/office/word/2010/wordprocessingShape" xmlns:wpi="http://schemas.microsoft.com/office/word/2010/wordprocessingInk" xmlns:wpg="http://schemas.microsoft.com/office/word/2010/wordprocessingGroup" xmlns:w16se="http://schemas.microsoft.com/office/word/2015/wordml/symex" xmlns:w16cid="http://schemas.microsoft.com/office/word/2016/wordml/cid" xmlns:w15="http://schemas.microsoft.com/office/word/2012/wordml" xmlns:w14="http://schemas.microsoft.com/office/word/2010/wordml" xmlns:w="http://schemas.openxmlformats.org/wordprocessingml/2006/main" xmlns:w10="urn:schemas-microsoft-com:office:word" xmlns:wp14="http://schemas.microsoft.com/office/word/2010/wordprocessingDrawing" xmlns:v="urn:schemas-microsoft-com:vml" xmlns:o="urn:schemas-microsoft-com:office:office" xmlns:am3d="http://schemas.microsoft.com/office/drawing/2017/model3d" xmlns:aink="http://schemas.microsoft.com/office/drawing/2016/ink" xmlns:mc="http://schemas.openxmlformats.org/markup-compatibility/2006" xmlns:cx8="http://schemas.microsoft.com/office/drawing/2016/5/14/chartex" xmlns:cx7="http://schemas.microsoft.com/office/drawing/2016/5/13/chartex" xmlns:cx6="http://schemas.microsoft.com/office/drawing/2016/5/12/chartex" xmlns:cx5="http://schemas.microsoft.com/office/drawing/2016/5/11/chartex" xmlns:cx4="http://schemas.microsoft.com/office/drawing/2016/5/10/chartex" xmlns:cx3="http://schemas.microsoft.com/office/drawing/2016/5/9/chartex" xmlns:cx2="http://schemas.microsoft.com/office/drawing/2015/10/21/chartex" xmlns:cx1="http://schemas.microsoft.com/office/drawing/2015/9/8/chartex" xmlns:cx="http://schemas.microsoft.com/office/drawing/2014/chartex" xmlns:wpc="http://schemas.microsoft.com/office/word/2010/wordprocessingCanvas" xmlns="" val="0"/>
+                        <a14:useLocalDpi xmlns:a14="http://schemas.microsoft.com/office/drawing/2010/main" val="0"/>
                       </a:ext>
                     </a:extLst>
                   </a:blip>
@@ -6143,8 +7660,8 @@
 </file>
 
 <file path=word/numbering.xml><?xml version="1.0" encoding="utf-8"?>
-<w:numbering xmlns:ve="http://schemas.openxmlformats.org/markup-compatibility/2006" xmlns:o="urn:schemas-microsoft-com:office:office" xmlns:r="http://schemas.openxmlformats.org/officeDocument/2006/relationships" xmlns:m="http://schemas.openxmlformats.org/officeDocument/2006/math" xmlns:v="urn:schemas-microsoft-com:vml" xmlns:wp="http://schemas.openxmlformats.org/drawingml/2006/wordprocessingDrawing" xmlns:w10="urn:schemas-microsoft-com:office:word" xmlns:w="http://schemas.openxmlformats.org/wordprocessingml/2006/main" xmlns:wne="http://schemas.microsoft.com/office/word/2006/wordml">
-  <w:abstractNum w:abstractNumId="0">
+<w:numbering xmlns:wpc="http://schemas.microsoft.com/office/word/2010/wordprocessingCanvas" xmlns:cx="http://schemas.microsoft.com/office/drawing/2014/chartex" xmlns:cx1="http://schemas.microsoft.com/office/drawing/2015/9/8/chartex" xmlns:cx2="http://schemas.microsoft.com/office/drawing/2015/10/21/chartex" xmlns:cx3="http://schemas.microsoft.com/office/drawing/2016/5/9/chartex" xmlns:cx4="http://schemas.microsoft.com/office/drawing/2016/5/10/chartex" xmlns:cx5="http://schemas.microsoft.com/office/drawing/2016/5/11/chartex" xmlns:cx6="http://schemas.microsoft.com/office/drawing/2016/5/12/chartex" xmlns:cx7="http://schemas.microsoft.com/office/drawing/2016/5/13/chartex" xmlns:cx8="http://schemas.microsoft.com/office/drawing/2016/5/14/chartex" xmlns:mc="http://schemas.openxmlformats.org/markup-compatibility/2006" xmlns:aink="http://schemas.microsoft.com/office/drawing/2016/ink" xmlns:am3d="http://schemas.microsoft.com/office/drawing/2017/model3d" xmlns:o="urn:schemas-microsoft-com:office:office" xmlns:oel="http://schemas.microsoft.com/office/2019/extlst" xmlns:r="http://schemas.openxmlformats.org/officeDocument/2006/relationships" xmlns:m="http://schemas.openxmlformats.org/officeDocument/2006/math" xmlns:v="urn:schemas-microsoft-com:vml" xmlns:wp14="http://schemas.microsoft.com/office/word/2010/wordprocessingDrawing" xmlns:wp="http://schemas.openxmlformats.org/drawingml/2006/wordprocessingDrawing" xmlns:w10="urn:schemas-microsoft-com:office:word" xmlns:w="http://schemas.openxmlformats.org/wordprocessingml/2006/main" xmlns:w14="http://schemas.microsoft.com/office/word/2010/wordml" xmlns:w15="http://schemas.microsoft.com/office/word/2012/wordml" xmlns:w16cex="http://schemas.microsoft.com/office/word/2018/wordml/cex" xmlns:w16cid="http://schemas.microsoft.com/office/word/2016/wordml/cid" xmlns:w16="http://schemas.microsoft.com/office/word/2018/wordml" xmlns:w16sdtdh="http://schemas.microsoft.com/office/word/2020/wordml/sdtdatahash" xmlns:w16se="http://schemas.microsoft.com/office/word/2015/wordml/symex" xmlns:wpg="http://schemas.microsoft.com/office/word/2010/wordprocessingGroup" xmlns:wpi="http://schemas.microsoft.com/office/word/2010/wordprocessingInk" xmlns:wne="http://schemas.microsoft.com/office/word/2006/wordml" xmlns:wps="http://schemas.microsoft.com/office/word/2010/wordprocessingShape" mc:Ignorable="w14 w15 w16se w16cid w16 w16cex w16sdtdh wp14">
+  <w:abstractNum w:abstractNumId="0" w15:restartNumberingAfterBreak="0">
     <w:nsid w:val="008E73E0"/>
     <w:multiLevelType w:val="hybridMultilevel"/>
     <w:tmpl w:val="22881BCC"/>
@@ -6233,7 +7750,7 @@
       </w:pPr>
     </w:lvl>
   </w:abstractNum>
-  <w:abstractNum w:abstractNumId="1">
+  <w:abstractNum w:abstractNumId="1" w15:restartNumberingAfterBreak="0">
     <w:nsid w:val="05CA539B"/>
     <w:multiLevelType w:val="hybridMultilevel"/>
     <w:tmpl w:val="BF4AF1EE"/>
@@ -6323,7 +7840,7 @@
       </w:pPr>
     </w:lvl>
   </w:abstractNum>
-  <w:abstractNum w:abstractNumId="2">
+  <w:abstractNum w:abstractNumId="2" w15:restartNumberingAfterBreak="0">
     <w:nsid w:val="08B36F84"/>
     <w:multiLevelType w:val="hybridMultilevel"/>
     <w:tmpl w:val="F1C6027E"/>
@@ -6436,7 +7953,7 @@
       </w:rPr>
     </w:lvl>
   </w:abstractNum>
-  <w:abstractNum w:abstractNumId="3">
+  <w:abstractNum w:abstractNumId="3" w15:restartNumberingAfterBreak="0">
     <w:nsid w:val="08E43757"/>
     <w:multiLevelType w:val="hybridMultilevel"/>
     <w:tmpl w:val="9D1A55D2"/>
@@ -6522,7 +8039,7 @@
       </w:pPr>
     </w:lvl>
   </w:abstractNum>
-  <w:abstractNum w:abstractNumId="4">
+  <w:abstractNum w:abstractNumId="4" w15:restartNumberingAfterBreak="0">
     <w:nsid w:val="0F350E12"/>
     <w:multiLevelType w:val="multilevel"/>
     <w:tmpl w:val="16401D92"/>
@@ -6635,7 +8152,7 @@
       </w:rPr>
     </w:lvl>
   </w:abstractNum>
-  <w:abstractNum w:abstractNumId="5">
+  <w:abstractNum w:abstractNumId="5" w15:restartNumberingAfterBreak="0">
     <w:nsid w:val="1FBF147D"/>
     <w:multiLevelType w:val="hybridMultilevel"/>
     <w:tmpl w:val="56F68AE8"/>
@@ -6721,7 +8238,7 @@
       </w:pPr>
     </w:lvl>
   </w:abstractNum>
-  <w:abstractNum w:abstractNumId="6">
+  <w:abstractNum w:abstractNumId="6" w15:restartNumberingAfterBreak="0">
     <w:nsid w:val="2B290A23"/>
     <w:multiLevelType w:val="multilevel"/>
     <w:tmpl w:val="177AF180"/>
@@ -6825,7 +8342,7 @@
       </w:rPr>
     </w:lvl>
   </w:abstractNum>
-  <w:abstractNum w:abstractNumId="7">
+  <w:abstractNum w:abstractNumId="7" w15:restartNumberingAfterBreak="0">
     <w:nsid w:val="2B7A0FCA"/>
     <w:multiLevelType w:val="hybridMultilevel"/>
     <w:tmpl w:val="964E957E"/>
@@ -6916,7 +8433,7 @@
       </w:pPr>
     </w:lvl>
   </w:abstractNum>
-  <w:abstractNum w:abstractNumId="8">
+  <w:abstractNum w:abstractNumId="8" w15:restartNumberingAfterBreak="0">
     <w:nsid w:val="3C6001D0"/>
     <w:multiLevelType w:val="hybridMultilevel"/>
     <w:tmpl w:val="DEE81390"/>
@@ -7002,7 +8519,7 @@
       </w:pPr>
     </w:lvl>
   </w:abstractNum>
-  <w:abstractNum w:abstractNumId="9">
+  <w:abstractNum w:abstractNumId="9" w15:restartNumberingAfterBreak="0">
     <w:nsid w:val="44250CA8"/>
     <w:multiLevelType w:val="hybridMultilevel"/>
     <w:tmpl w:val="AA54CD3E"/>
@@ -7091,7 +8608,7 @@
       </w:pPr>
     </w:lvl>
   </w:abstractNum>
-  <w:abstractNum w:abstractNumId="10">
+  <w:abstractNum w:abstractNumId="10" w15:restartNumberingAfterBreak="0">
     <w:nsid w:val="4A8B065D"/>
     <w:multiLevelType w:val="hybridMultilevel"/>
     <w:tmpl w:val="7B82B37A"/>
@@ -7177,7 +8694,7 @@
       </w:pPr>
     </w:lvl>
   </w:abstractNum>
-  <w:abstractNum w:abstractNumId="11">
+  <w:abstractNum w:abstractNumId="11" w15:restartNumberingAfterBreak="0">
     <w:nsid w:val="575A6379"/>
     <w:multiLevelType w:val="hybridMultilevel"/>
     <w:tmpl w:val="ED2071CA"/>
@@ -7266,7 +8783,7 @@
       </w:pPr>
     </w:lvl>
   </w:abstractNum>
-  <w:abstractNum w:abstractNumId="12">
+  <w:abstractNum w:abstractNumId="12" w15:restartNumberingAfterBreak="0">
     <w:nsid w:val="63DB189F"/>
     <w:multiLevelType w:val="hybridMultilevel"/>
     <w:tmpl w:val="6EB47CA8"/>
@@ -7352,7 +8869,7 @@
       </w:pPr>
     </w:lvl>
   </w:abstractNum>
-  <w:abstractNum w:abstractNumId="13">
+  <w:abstractNum w:abstractNumId="13" w15:restartNumberingAfterBreak="0">
     <w:nsid w:val="6A4105AA"/>
     <w:multiLevelType w:val="hybridMultilevel"/>
     <w:tmpl w:val="777C65D8"/>
@@ -7442,7 +8959,7 @@
       </w:pPr>
     </w:lvl>
   </w:abstractNum>
-  <w:abstractNum w:abstractNumId="14">
+  <w:abstractNum w:abstractNumId="14" w15:restartNumberingAfterBreak="0">
     <w:nsid w:val="6D510F80"/>
     <w:multiLevelType w:val="hybridMultilevel"/>
     <w:tmpl w:val="8A14CAEC"/>
@@ -7531,7 +9048,7 @@
       </w:pPr>
     </w:lvl>
   </w:abstractNum>
-  <w:abstractNum w:abstractNumId="15">
+  <w:abstractNum w:abstractNumId="15" w15:restartNumberingAfterBreak="0">
     <w:nsid w:val="77F37001"/>
     <w:multiLevelType w:val="hybridMultilevel"/>
     <w:tmpl w:val="59441FA2"/>
@@ -7617,7 +9134,7 @@
       </w:pPr>
     </w:lvl>
   </w:abstractNum>
-  <w:abstractNum w:abstractNumId="16">
+  <w:abstractNum w:abstractNumId="16" w15:restartNumberingAfterBreak="0">
     <w:nsid w:val="793F4A8A"/>
     <w:multiLevelType w:val="hybridMultilevel"/>
     <w:tmpl w:val="8716FB74"/>
@@ -7733,7 +9250,7 @@
       </w:pPr>
     </w:lvl>
   </w:abstractNum>
-  <w:abstractNum w:abstractNumId="17">
+  <w:abstractNum w:abstractNumId="17" w15:restartNumberingAfterBreak="0">
     <w:nsid w:val="7E6F46FD"/>
     <w:multiLevelType w:val="hybridMultilevel"/>
     <w:tmpl w:val="D51E5CB2"/>
@@ -7822,65 +9339,65 @@
       </w:pPr>
     </w:lvl>
   </w:abstractNum>
-  <w:num w:numId="1">
+  <w:num w:numId="1" w16cid:durableId="664089287">
     <w:abstractNumId w:val="13"/>
   </w:num>
-  <w:num w:numId="2">
+  <w:num w:numId="2" w16cid:durableId="531497562">
     <w:abstractNumId w:val="6"/>
   </w:num>
-  <w:num w:numId="3">
+  <w:num w:numId="3" w16cid:durableId="1469199987">
     <w:abstractNumId w:val="4"/>
   </w:num>
-  <w:num w:numId="4">
+  <w:num w:numId="4" w16cid:durableId="1397244887">
     <w:abstractNumId w:val="12"/>
   </w:num>
-  <w:num w:numId="5">
+  <w:num w:numId="5" w16cid:durableId="1641498338">
     <w:abstractNumId w:val="5"/>
   </w:num>
-  <w:num w:numId="6">
+  <w:num w:numId="6" w16cid:durableId="45182330">
     <w:abstractNumId w:val="3"/>
   </w:num>
-  <w:num w:numId="7">
+  <w:num w:numId="7" w16cid:durableId="1512375251">
     <w:abstractNumId w:val="8"/>
   </w:num>
-  <w:num w:numId="8">
+  <w:num w:numId="8" w16cid:durableId="472872221">
     <w:abstractNumId w:val="11"/>
   </w:num>
-  <w:num w:numId="9">
+  <w:num w:numId="9" w16cid:durableId="1933195982">
     <w:abstractNumId w:val="2"/>
   </w:num>
-  <w:num w:numId="10">
+  <w:num w:numId="10" w16cid:durableId="34669147">
     <w:abstractNumId w:val="7"/>
   </w:num>
-  <w:num w:numId="11">
+  <w:num w:numId="11" w16cid:durableId="497621934">
     <w:abstractNumId w:val="16"/>
   </w:num>
-  <w:num w:numId="12">
+  <w:num w:numId="12" w16cid:durableId="598373666">
     <w:abstractNumId w:val="15"/>
   </w:num>
-  <w:num w:numId="13">
+  <w:num w:numId="13" w16cid:durableId="856192862">
     <w:abstractNumId w:val="14"/>
   </w:num>
-  <w:num w:numId="14">
+  <w:num w:numId="14" w16cid:durableId="90129401">
     <w:abstractNumId w:val="17"/>
   </w:num>
-  <w:num w:numId="15">
+  <w:num w:numId="15" w16cid:durableId="622199463">
     <w:abstractNumId w:val="10"/>
   </w:num>
-  <w:num w:numId="16">
+  <w:num w:numId="16" w16cid:durableId="2141416131">
     <w:abstractNumId w:val="0"/>
   </w:num>
-  <w:num w:numId="17">
+  <w:num w:numId="17" w16cid:durableId="646395519">
     <w:abstractNumId w:val="9"/>
   </w:num>
-  <w:num w:numId="18">
+  <w:num w:numId="18" w16cid:durableId="1308630958">
     <w:abstractNumId w:val="1"/>
   </w:num>
 </w:numbering>
 </file>
 
 <file path=word/styles.xml><?xml version="1.0" encoding="utf-8"?>
-<w:styles xmlns:r="http://schemas.openxmlformats.org/officeDocument/2006/relationships" xmlns:w="http://schemas.openxmlformats.org/wordprocessingml/2006/main">
+<w:styles xmlns:mc="http://schemas.openxmlformats.org/markup-compatibility/2006" xmlns:r="http://schemas.openxmlformats.org/officeDocument/2006/relationships" xmlns:w="http://schemas.openxmlformats.org/wordprocessingml/2006/main" xmlns:w14="http://schemas.microsoft.com/office/word/2010/wordml" xmlns:w15="http://schemas.microsoft.com/office/word/2012/wordml" xmlns:w16cex="http://schemas.microsoft.com/office/word/2018/wordml/cex" xmlns:w16cid="http://schemas.microsoft.com/office/word/2016/wordml/cid" xmlns:w16="http://schemas.microsoft.com/office/word/2018/wordml" xmlns:w16sdtdh="http://schemas.microsoft.com/office/word/2020/wordml/sdtdatahash" xmlns:w16se="http://schemas.microsoft.com/office/word/2015/wordml/symex" mc:Ignorable="w14 w15 w16se w16cid w16 w16cex w16sdtdh">
   <w:docDefaults>
     <w:rPrDefault>
       <w:rPr>
@@ -7896,144 +9413,383 @@
       </w:pPr>
     </w:pPrDefault>
   </w:docDefaults>
-  <w:latentStyles w:defLockedState="0" w:defUIPriority="99" w:defSemiHidden="1" w:defUnhideWhenUsed="1" w:defQFormat="0" w:count="267">
-    <w:lsdException w:name="Normal" w:semiHidden="0" w:uiPriority="0" w:unhideWhenUsed="0" w:qFormat="1"/>
-    <w:lsdException w:name="heading 1" w:semiHidden="0" w:uiPriority="9" w:unhideWhenUsed="0" w:qFormat="1"/>
-    <w:lsdException w:name="heading 2" w:uiPriority="9" w:qFormat="1"/>
-    <w:lsdException w:name="heading 3" w:uiPriority="9" w:qFormat="1"/>
-    <w:lsdException w:name="heading 4" w:uiPriority="9" w:qFormat="1"/>
-    <w:lsdException w:name="heading 5" w:uiPriority="9" w:qFormat="1"/>
-    <w:lsdException w:name="heading 6" w:uiPriority="9" w:qFormat="1"/>
-    <w:lsdException w:name="heading 7" w:uiPriority="9" w:qFormat="1"/>
-    <w:lsdException w:name="heading 8" w:uiPriority="9" w:qFormat="1"/>
-    <w:lsdException w:name="heading 9" w:uiPriority="9" w:qFormat="1"/>
-    <w:lsdException w:name="toc 1" w:uiPriority="39"/>
-    <w:lsdException w:name="toc 2" w:uiPriority="39"/>
-    <w:lsdException w:name="toc 3" w:uiPriority="39"/>
-    <w:lsdException w:name="toc 4" w:uiPriority="39"/>
-    <w:lsdException w:name="toc 5" w:uiPriority="39"/>
-    <w:lsdException w:name="toc 6" w:uiPriority="39"/>
-    <w:lsdException w:name="toc 7" w:uiPriority="39"/>
-    <w:lsdException w:name="toc 8" w:uiPriority="39"/>
-    <w:lsdException w:name="toc 9" w:uiPriority="39"/>
-    <w:lsdException w:name="caption" w:uiPriority="35" w:qFormat="1"/>
-    <w:lsdException w:name="Title" w:semiHidden="0" w:uiPriority="10" w:unhideWhenUsed="0" w:qFormat="1"/>
-    <w:lsdException w:name="Default Paragraph Font" w:uiPriority="1"/>
-    <w:lsdException w:name="Subtitle" w:semiHidden="0" w:uiPriority="11" w:unhideWhenUsed="0" w:qFormat="1"/>
-    <w:lsdException w:name="Strong" w:semiHidden="0" w:uiPriority="22" w:unhideWhenUsed="0" w:qFormat="1"/>
-    <w:lsdException w:name="Emphasis" w:semiHidden="0" w:uiPriority="20" w:unhideWhenUsed="0" w:qFormat="1"/>
-    <w:lsdException w:name="Table Grid" w:semiHidden="0" w:uiPriority="39" w:unhideWhenUsed="0"/>
-    <w:lsdException w:name="Placeholder Text" w:unhideWhenUsed="0"/>
-    <w:lsdException w:name="No Spacing" w:semiHidden="0" w:uiPriority="1" w:unhideWhenUsed="0" w:qFormat="1"/>
-    <w:lsdException w:name="Light Shading" w:semiHidden="0" w:uiPriority="60" w:unhideWhenUsed="0"/>
-    <w:lsdException w:name="Light List" w:semiHidden="0" w:uiPriority="61" w:unhideWhenUsed="0"/>
-    <w:lsdException w:name="Light Grid" w:semiHidden="0" w:uiPriority="62" w:unhideWhenUsed="0"/>
-    <w:lsdException w:name="Medium Shading 1" w:semiHidden="0" w:uiPriority="63" w:unhideWhenUsed="0"/>
-    <w:lsdException w:name="Medium Shading 2" w:semiHidden="0" w:uiPriority="64" w:unhideWhenUsed="0"/>
-    <w:lsdException w:name="Medium List 1" w:semiHidden="0" w:uiPriority="65" w:unhideWhenUsed="0"/>
-    <w:lsdException w:name="Medium List 2" w:semiHidden="0" w:uiPriority="66" w:unhideWhenUsed="0"/>
-    <w:lsdException w:name="Medium Grid 1" w:semiHidden="0" w:uiPriority="67" w:unhideWhenUsed="0"/>
-    <w:lsdException w:name="Medium Grid 2" w:semiHidden="0" w:uiPriority="68" w:unhideWhenUsed="0"/>
-    <w:lsdException w:name="Medium Grid 3" w:semiHidden="0" w:uiPriority="69" w:unhideWhenUsed="0"/>
-    <w:lsdException w:name="Dark List" w:semiHidden="0" w:uiPriority="70" w:unhideWhenUsed="0"/>
-    <w:lsdException w:name="Colorful Shading" w:semiHidden="0" w:uiPriority="71" w:unhideWhenUsed="0"/>
-    <w:lsdException w:name="Colorful List" w:semiHidden="0" w:uiPriority="72" w:unhideWhenUsed="0"/>
-    <w:lsdException w:name="Colorful Grid" w:semiHidden="0" w:uiPriority="73" w:unhideWhenUsed="0"/>
-    <w:lsdException w:name="Light Shading Accent 1" w:semiHidden="0" w:uiPriority="60" w:unhideWhenUsed="0"/>
-    <w:lsdException w:name="Light List Accent 1" w:semiHidden="0" w:uiPriority="61" w:unhideWhenUsed="0"/>
-    <w:lsdException w:name="Light Grid Accent 1" w:semiHidden="0" w:uiPriority="62" w:unhideWhenUsed="0"/>
-    <w:lsdException w:name="Medium Shading 1 Accent 1" w:semiHidden="0" w:uiPriority="63" w:unhideWhenUsed="0"/>
-    <w:lsdException w:name="Medium Shading 2 Accent 1" w:semiHidden="0" w:uiPriority="64" w:unhideWhenUsed="0"/>
-    <w:lsdException w:name="Medium List 1 Accent 1" w:semiHidden="0" w:uiPriority="65" w:unhideWhenUsed="0"/>
-    <w:lsdException w:name="Revision" w:unhideWhenUsed="0"/>
-    <w:lsdException w:name="List Paragraph" w:semiHidden="0" w:uiPriority="34" w:unhideWhenUsed="0" w:qFormat="1"/>
-    <w:lsdException w:name="Quote" w:semiHidden="0" w:uiPriority="29" w:unhideWhenUsed="0" w:qFormat="1"/>
-    <w:lsdException w:name="Intense Quote" w:semiHidden="0" w:uiPriority="30" w:unhideWhenUsed="0" w:qFormat="1"/>
-    <w:lsdException w:name="Medium List 2 Accent 1" w:semiHidden="0" w:uiPriority="66" w:unhideWhenUsed="0"/>
-    <w:lsdException w:name="Medium Grid 1 Accent 1" w:semiHidden="0" w:uiPriority="67" w:unhideWhenUsed="0"/>
-    <w:lsdException w:name="Medium Grid 2 Accent 1" w:semiHidden="0" w:uiPriority="68" w:unhideWhenUsed="0"/>
-    <w:lsdException w:name="Medium Grid 3 Accent 1" w:semiHidden="0" w:uiPriority="69" w:unhideWhenUsed="0"/>
-    <w:lsdException w:name="Dark List Accent 1" w:semiHidden="0" w:uiPriority="70" w:unhideWhenUsed="0"/>
-    <w:lsdException w:name="Colorful Shading Accent 1" w:semiHidden="0" w:uiPriority="71" w:unhideWhenUsed="0"/>
-    <w:lsdException w:name="Colorful List Accent 1" w:semiHidden="0" w:uiPriority="72" w:unhideWhenUsed="0"/>
-    <w:lsdException w:name="Colorful Grid Accent 1" w:semiHidden="0" w:uiPriority="73" w:unhideWhenUsed="0"/>
-    <w:lsdException w:name="Light Shading Accent 2" w:semiHidden="0" w:uiPriority="60" w:unhideWhenUsed="0"/>
-    <w:lsdException w:name="Light List Accent 2" w:semiHidden="0" w:uiPriority="61" w:unhideWhenUsed="0"/>
-    <w:lsdException w:name="Light Grid Accent 2" w:semiHidden="0" w:uiPriority="62" w:unhideWhenUsed="0"/>
-    <w:lsdException w:name="Medium Shading 1 Accent 2" w:semiHidden="0" w:uiPriority="63" w:unhideWhenUsed="0"/>
-    <w:lsdException w:name="Medium Shading 2 Accent 2" w:semiHidden="0" w:uiPriority="64" w:unhideWhenUsed="0"/>
-    <w:lsdException w:name="Medium List 1 Accent 2" w:semiHidden="0" w:uiPriority="65" w:unhideWhenUsed="0"/>
-    <w:lsdException w:name="Medium List 2 Accent 2" w:semiHidden="0" w:uiPriority="66" w:unhideWhenUsed="0"/>
-    <w:lsdException w:name="Medium Grid 1 Accent 2" w:semiHidden="0" w:uiPriority="67" w:unhideWhenUsed="0"/>
-    <w:lsdException w:name="Medium Grid 2 Accent 2" w:semiHidden="0" w:uiPriority="68" w:unhideWhenUsed="0"/>
-    <w:lsdException w:name="Medium Grid 3 Accent 2" w:semiHidden="0" w:uiPriority="69" w:unhideWhenUsed="0"/>
-    <w:lsdException w:name="Dark List Accent 2" w:semiHidden="0" w:uiPriority="70" w:unhideWhenUsed="0"/>
-    <w:lsdException w:name="Colorful Shading Accent 2" w:semiHidden="0" w:uiPriority="71" w:unhideWhenUsed="0"/>
-    <w:lsdException w:name="Colorful List Accent 2" w:semiHidden="0" w:uiPriority="72" w:unhideWhenUsed="0"/>
-    <w:lsdException w:name="Colorful Grid Accent 2" w:semiHidden="0" w:uiPriority="73" w:unhideWhenUsed="0"/>
-    <w:lsdException w:name="Light Shading Accent 3" w:semiHidden="0" w:uiPriority="60" w:unhideWhenUsed="0"/>
-    <w:lsdException w:name="Light List Accent 3" w:semiHidden="0" w:uiPriority="61" w:unhideWhenUsed="0"/>
-    <w:lsdException w:name="Light Grid Accent 3" w:semiHidden="0" w:uiPriority="62" w:unhideWhenUsed="0"/>
-    <w:lsdException w:name="Medium Shading 1 Accent 3" w:semiHidden="0" w:uiPriority="63" w:unhideWhenUsed="0"/>
-    <w:lsdException w:name="Medium Shading 2 Accent 3" w:semiHidden="0" w:uiPriority="64" w:unhideWhenUsed="0"/>
-    <w:lsdException w:name="Medium List 1 Accent 3" w:semiHidden="0" w:uiPriority="65" w:unhideWhenUsed="0"/>
-    <w:lsdException w:name="Medium List 2 Accent 3" w:semiHidden="0" w:uiPriority="66" w:unhideWhenUsed="0"/>
-    <w:lsdException w:name="Medium Grid 1 Accent 3" w:semiHidden="0" w:uiPriority="67" w:unhideWhenUsed="0"/>
-    <w:lsdException w:name="Medium Grid 2 Accent 3" w:semiHidden="0" w:uiPriority="68" w:unhideWhenUsed="0"/>
-    <w:lsdException w:name="Medium Grid 3 Accent 3" w:semiHidden="0" w:uiPriority="69" w:unhideWhenUsed="0"/>
-    <w:lsdException w:name="Dark List Accent 3" w:semiHidden="0" w:uiPriority="70" w:unhideWhenUsed="0"/>
-    <w:lsdException w:name="Colorful Shading Accent 3" w:semiHidden="0" w:uiPriority="71" w:unhideWhenUsed="0"/>
-    <w:lsdException w:name="Colorful List Accent 3" w:semiHidden="0" w:uiPriority="72" w:unhideWhenUsed="0"/>
-    <w:lsdException w:name="Colorful Grid Accent 3" w:semiHidden="0" w:uiPriority="73" w:unhideWhenUsed="0"/>
-    <w:lsdException w:name="Light Shading Accent 4" w:semiHidden="0" w:uiPriority="60" w:unhideWhenUsed="0"/>
-    <w:lsdException w:name="Light List Accent 4" w:semiHidden="0" w:uiPriority="61" w:unhideWhenUsed="0"/>
-    <w:lsdException w:name="Light Grid Accent 4" w:semiHidden="0" w:uiPriority="62" w:unhideWhenUsed="0"/>
-    <w:lsdException w:name="Medium Shading 1 Accent 4" w:semiHidden="0" w:uiPriority="63" w:unhideWhenUsed="0"/>
-    <w:lsdException w:name="Medium Shading 2 Accent 4" w:semiHidden="0" w:uiPriority="64" w:unhideWhenUsed="0"/>
-    <w:lsdException w:name="Medium List 1 Accent 4" w:semiHidden="0" w:uiPriority="65" w:unhideWhenUsed="0"/>
-    <w:lsdException w:name="Medium List 2 Accent 4" w:semiHidden="0" w:uiPriority="66" w:unhideWhenUsed="0"/>
-    <w:lsdException w:name="Medium Grid 1 Accent 4" w:semiHidden="0" w:uiPriority="67" w:unhideWhenUsed="0"/>
-    <w:lsdException w:name="Medium Grid 2 Accent 4" w:semiHidden="0" w:uiPriority="68" w:unhideWhenUsed="0"/>
-    <w:lsdException w:name="Medium Grid 3 Accent 4" w:semiHidden="0" w:uiPriority="69" w:unhideWhenUsed="0"/>
-    <w:lsdException w:name="Dark List Accent 4" w:semiHidden="0" w:uiPriority="70" w:unhideWhenUsed="0"/>
-    <w:lsdException w:name="Colorful Shading Accent 4" w:semiHidden="0" w:uiPriority="71" w:unhideWhenUsed="0"/>
-    <w:lsdException w:name="Colorful List Accent 4" w:semiHidden="0" w:uiPriority="72" w:unhideWhenUsed="0"/>
-    <w:lsdException w:name="Colorful Grid Accent 4" w:semiHidden="0" w:uiPriority="73" w:unhideWhenUsed="0"/>
-    <w:lsdException w:name="Light Shading Accent 5" w:semiHidden="0" w:uiPriority="60" w:unhideWhenUsed="0"/>
-    <w:lsdException w:name="Light List Accent 5" w:semiHidden="0" w:uiPriority="61" w:unhideWhenUsed="0"/>
-    <w:lsdException w:name="Light Grid Accent 5" w:semiHidden="0" w:uiPriority="62" w:unhideWhenUsed="0"/>
-    <w:lsdException w:name="Medium Shading 1 Accent 5" w:semiHidden="0" w:uiPriority="63" w:unhideWhenUsed="0"/>
-    <w:lsdException w:name="Medium Shading 2 Accent 5" w:semiHidden="0" w:uiPriority="64" w:unhideWhenUsed="0"/>
-    <w:lsdException w:name="Medium List 1 Accent 5" w:semiHidden="0" w:uiPriority="65" w:unhideWhenUsed="0"/>
-    <w:lsdException w:name="Medium List 2 Accent 5" w:semiHidden="0" w:uiPriority="66" w:unhideWhenUsed="0"/>
-    <w:lsdException w:name="Medium Grid 1 Accent 5" w:semiHidden="0" w:uiPriority="67" w:unhideWhenUsed="0"/>
-    <w:lsdException w:name="Medium Grid 2 Accent 5" w:semiHidden="0" w:uiPriority="68" w:unhideWhenUsed="0"/>
-    <w:lsdException w:name="Medium Grid 3 Accent 5" w:semiHidden="0" w:uiPriority="69" w:unhideWhenUsed="0"/>
-    <w:lsdException w:name="Dark List Accent 5" w:semiHidden="0" w:uiPriority="70" w:unhideWhenUsed="0"/>
-    <w:lsdException w:name="Colorful Shading Accent 5" w:semiHidden="0" w:uiPriority="71" w:unhideWhenUsed="0"/>
-    <w:lsdException w:name="Colorful List Accent 5" w:semiHidden="0" w:uiPriority="72" w:unhideWhenUsed="0"/>
-    <w:lsdException w:name="Colorful Grid Accent 5" w:semiHidden="0" w:uiPriority="73" w:unhideWhenUsed="0"/>
-    <w:lsdException w:name="Light Shading Accent 6" w:semiHidden="0" w:uiPriority="60" w:unhideWhenUsed="0"/>
-    <w:lsdException w:name="Light List Accent 6" w:semiHidden="0" w:uiPriority="61" w:unhideWhenUsed="0"/>
-    <w:lsdException w:name="Light Grid Accent 6" w:semiHidden="0" w:uiPriority="62" w:unhideWhenUsed="0"/>
-    <w:lsdException w:name="Medium Shading 1 Accent 6" w:semiHidden="0" w:uiPriority="63" w:unhideWhenUsed="0"/>
-    <w:lsdException w:name="Medium Shading 2 Accent 6" w:semiHidden="0" w:uiPriority="64" w:unhideWhenUsed="0"/>
-    <w:lsdException w:name="Medium List 1 Accent 6" w:semiHidden="0" w:uiPriority="65" w:unhideWhenUsed="0"/>
-    <w:lsdException w:name="Medium List 2 Accent 6" w:semiHidden="0" w:uiPriority="66" w:unhideWhenUsed="0"/>
-    <w:lsdException w:name="Medium Grid 1 Accent 6" w:semiHidden="0" w:uiPriority="67" w:unhideWhenUsed="0"/>
-    <w:lsdException w:name="Medium Grid 2 Accent 6" w:semiHidden="0" w:uiPriority="68" w:unhideWhenUsed="0"/>
-    <w:lsdException w:name="Medium Grid 3 Accent 6" w:semiHidden="0" w:uiPriority="69" w:unhideWhenUsed="0"/>
-    <w:lsdException w:name="Dark List Accent 6" w:semiHidden="0" w:uiPriority="70" w:unhideWhenUsed="0"/>
-    <w:lsdException w:name="Colorful Shading Accent 6" w:semiHidden="0" w:uiPriority="71" w:unhideWhenUsed="0"/>
-    <w:lsdException w:name="Colorful List Accent 6" w:semiHidden="0" w:uiPriority="72" w:unhideWhenUsed="0"/>
-    <w:lsdException w:name="Colorful Grid Accent 6" w:semiHidden="0" w:uiPriority="73" w:unhideWhenUsed="0"/>
-    <w:lsdException w:name="Subtle Emphasis" w:semiHidden="0" w:uiPriority="19" w:unhideWhenUsed="0" w:qFormat="1"/>
-    <w:lsdException w:name="Intense Emphasis" w:semiHidden="0" w:uiPriority="21" w:unhideWhenUsed="0" w:qFormat="1"/>
-    <w:lsdException w:name="Subtle Reference" w:semiHidden="0" w:uiPriority="31" w:unhideWhenUsed="0" w:qFormat="1"/>
-    <w:lsdException w:name="Intense Reference" w:semiHidden="0" w:uiPriority="32" w:unhideWhenUsed="0" w:qFormat="1"/>
-    <w:lsdException w:name="Book Title" w:semiHidden="0" w:uiPriority="33" w:unhideWhenUsed="0" w:qFormat="1"/>
-    <w:lsdException w:name="Bibliography" w:uiPriority="37"/>
-    <w:lsdException w:name="TOC Heading" w:uiPriority="39" w:qFormat="1"/>
+  <w:latentStyles w:defLockedState="0" w:defUIPriority="99" w:defSemiHidden="0" w:defUnhideWhenUsed="0" w:defQFormat="0" w:count="376">
+    <w:lsdException w:name="Normal" w:uiPriority="0" w:qFormat="1"/>
+    <w:lsdException w:name="heading 1" w:uiPriority="9" w:qFormat="1"/>
+    <w:lsdException w:name="heading 2" w:semiHidden="1" w:uiPriority="9" w:unhideWhenUsed="1" w:qFormat="1"/>
+    <w:lsdException w:name="heading 3" w:semiHidden="1" w:uiPriority="9" w:unhideWhenUsed="1" w:qFormat="1"/>
+    <w:lsdException w:name="heading 4" w:semiHidden="1" w:uiPriority="9" w:unhideWhenUsed="1" w:qFormat="1"/>
+    <w:lsdException w:name="heading 5" w:semiHidden="1" w:uiPriority="9" w:unhideWhenUsed="1" w:qFormat="1"/>
+    <w:lsdException w:name="heading 6" w:semiHidden="1" w:uiPriority="9" w:unhideWhenUsed="1" w:qFormat="1"/>
+    <w:lsdException w:name="heading 7" w:semiHidden="1" w:uiPriority="9" w:unhideWhenUsed="1" w:qFormat="1"/>
+    <w:lsdException w:name="heading 8" w:semiHidden="1" w:uiPriority="9" w:unhideWhenUsed="1" w:qFormat="1"/>
+    <w:lsdException w:name="heading 9" w:semiHidden="1" w:uiPriority="9" w:unhideWhenUsed="1" w:qFormat="1"/>
+    <w:lsdException w:name="index 1" w:semiHidden="1" w:unhideWhenUsed="1"/>
+    <w:lsdException w:name="index 2" w:semiHidden="1" w:unhideWhenUsed="1"/>
+    <w:lsdException w:name="index 3" w:semiHidden="1" w:unhideWhenUsed="1"/>
+    <w:lsdException w:name="index 4" w:semiHidden="1" w:unhideWhenUsed="1"/>
+    <w:lsdException w:name="index 5" w:semiHidden="1" w:unhideWhenUsed="1"/>
+    <w:lsdException w:name="index 6" w:semiHidden="1" w:unhideWhenUsed="1"/>
+    <w:lsdException w:name="index 7" w:semiHidden="1" w:unhideWhenUsed="1"/>
+    <w:lsdException w:name="index 8" w:semiHidden="1" w:unhideWhenUsed="1"/>
+    <w:lsdException w:name="index 9" w:semiHidden="1" w:unhideWhenUsed="1"/>
+    <w:lsdException w:name="toc 1" w:semiHidden="1" w:uiPriority="39" w:unhideWhenUsed="1"/>
+    <w:lsdException w:name="toc 2" w:semiHidden="1" w:uiPriority="39" w:unhideWhenUsed="1"/>
+    <w:lsdException w:name="toc 3" w:semiHidden="1" w:uiPriority="39" w:unhideWhenUsed="1"/>
+    <w:lsdException w:name="toc 4" w:semiHidden="1" w:uiPriority="39" w:unhideWhenUsed="1"/>
+    <w:lsdException w:name="toc 5" w:semiHidden="1" w:uiPriority="39" w:unhideWhenUsed="1"/>
+    <w:lsdException w:name="toc 6" w:semiHidden="1" w:uiPriority="39" w:unhideWhenUsed="1"/>
+    <w:lsdException w:name="toc 7" w:semiHidden="1" w:uiPriority="39" w:unhideWhenUsed="1"/>
+    <w:lsdException w:name="toc 8" w:semiHidden="1" w:uiPriority="39" w:unhideWhenUsed="1"/>
+    <w:lsdException w:name="toc 9" w:semiHidden="1" w:uiPriority="39" w:unhideWhenUsed="1"/>
+    <w:lsdException w:name="Normal Indent" w:semiHidden="1" w:unhideWhenUsed="1"/>
+    <w:lsdException w:name="footnote text" w:semiHidden="1" w:unhideWhenUsed="1"/>
+    <w:lsdException w:name="annotation text" w:semiHidden="1" w:unhideWhenUsed="1"/>
+    <w:lsdException w:name="header" w:semiHidden="1" w:unhideWhenUsed="1"/>
+    <w:lsdException w:name="footer" w:semiHidden="1" w:unhideWhenUsed="1"/>
+    <w:lsdException w:name="index heading" w:semiHidden="1" w:unhideWhenUsed="1"/>
+    <w:lsdException w:name="caption" w:semiHidden="1" w:uiPriority="35" w:unhideWhenUsed="1" w:qFormat="1"/>
+    <w:lsdException w:name="table of figures" w:semiHidden="1" w:unhideWhenUsed="1"/>
+    <w:lsdException w:name="envelope address" w:semiHidden="1" w:unhideWhenUsed="1"/>
+    <w:lsdException w:name="envelope return" w:semiHidden="1" w:unhideWhenUsed="1"/>
+    <w:lsdException w:name="footnote reference" w:semiHidden="1" w:unhideWhenUsed="1"/>
+    <w:lsdException w:name="annotation reference" w:semiHidden="1" w:unhideWhenUsed="1"/>
+    <w:lsdException w:name="line number" w:semiHidden="1" w:unhideWhenUsed="1"/>
+    <w:lsdException w:name="page number" w:semiHidden="1" w:unhideWhenUsed="1"/>
+    <w:lsdException w:name="endnote reference" w:semiHidden="1" w:unhideWhenUsed="1"/>
+    <w:lsdException w:name="endnote text" w:semiHidden="1" w:unhideWhenUsed="1"/>
+    <w:lsdException w:name="table of authorities" w:semiHidden="1" w:unhideWhenUsed="1"/>
+    <w:lsdException w:name="macro" w:semiHidden="1" w:unhideWhenUsed="1"/>
+    <w:lsdException w:name="toa heading" w:semiHidden="1" w:unhideWhenUsed="1"/>
+    <w:lsdException w:name="List" w:semiHidden="1" w:unhideWhenUsed="1"/>
+    <w:lsdException w:name="List Bullet" w:semiHidden="1" w:unhideWhenUsed="1"/>
+    <w:lsdException w:name="List Number" w:semiHidden="1" w:unhideWhenUsed="1"/>
+    <w:lsdException w:name="List 2" w:semiHidden="1" w:unhideWhenUsed="1"/>
+    <w:lsdException w:name="List 3" w:semiHidden="1" w:unhideWhenUsed="1"/>
+    <w:lsdException w:name="List 4" w:semiHidden="1" w:unhideWhenUsed="1"/>
+    <w:lsdException w:name="List 5" w:semiHidden="1" w:unhideWhenUsed="1"/>
+    <w:lsdException w:name="List Bullet 2" w:semiHidden="1" w:unhideWhenUsed="1"/>
+    <w:lsdException w:name="List Bullet 3" w:semiHidden="1" w:unhideWhenUsed="1"/>
+    <w:lsdException w:name="List Bullet 4" w:semiHidden="1" w:unhideWhenUsed="1"/>
+    <w:lsdException w:name="List Bullet 5" w:semiHidden="1" w:unhideWhenUsed="1"/>
+    <w:lsdException w:name="List Number 2" w:semiHidden="1" w:unhideWhenUsed="1"/>
+    <w:lsdException w:name="List Number 3" w:semiHidden="1" w:unhideWhenUsed="1"/>
+    <w:lsdException w:name="List Number 4" w:semiHidden="1" w:unhideWhenUsed="1"/>
+    <w:lsdException w:name="List Number 5" w:semiHidden="1" w:unhideWhenUsed="1"/>
+    <w:lsdException w:name="Title" w:uiPriority="10" w:qFormat="1"/>
+    <w:lsdException w:name="Closing" w:semiHidden="1" w:unhideWhenUsed="1"/>
+    <w:lsdException w:name="Signature" w:semiHidden="1" w:unhideWhenUsed="1"/>
+    <w:lsdException w:name="Default Paragraph Font" w:semiHidden="1" w:uiPriority="1" w:unhideWhenUsed="1"/>
+    <w:lsdException w:name="Body Text" w:semiHidden="1" w:unhideWhenUsed="1"/>
+    <w:lsdException w:name="Body Text Indent" w:semiHidden="1" w:unhideWhenUsed="1"/>
+    <w:lsdException w:name="List Continue" w:semiHidden="1" w:unhideWhenUsed="1"/>
+    <w:lsdException w:name="List Continue 2" w:semiHidden="1" w:unhideWhenUsed="1"/>
+    <w:lsdException w:name="List Continue 3" w:semiHidden="1" w:unhideWhenUsed="1"/>
+    <w:lsdException w:name="List Continue 4" w:semiHidden="1" w:unhideWhenUsed="1"/>
+    <w:lsdException w:name="List Continue 5" w:semiHidden="1" w:unhideWhenUsed="1"/>
+    <w:lsdException w:name="Message Header" w:semiHidden="1" w:unhideWhenUsed="1"/>
+    <w:lsdException w:name="Subtitle" w:uiPriority="11" w:qFormat="1"/>
+    <w:lsdException w:name="Salutation" w:semiHidden="1" w:unhideWhenUsed="1"/>
+    <w:lsdException w:name="Date" w:semiHidden="1" w:unhideWhenUsed="1"/>
+    <w:lsdException w:name="Body Text First Indent" w:semiHidden="1" w:unhideWhenUsed="1"/>
+    <w:lsdException w:name="Body Text First Indent 2" w:semiHidden="1" w:unhideWhenUsed="1"/>
+    <w:lsdException w:name="Note Heading" w:semiHidden="1" w:unhideWhenUsed="1"/>
+    <w:lsdException w:name="Body Text 2" w:semiHidden="1" w:unhideWhenUsed="1"/>
+    <w:lsdException w:name="Body Text 3" w:semiHidden="1" w:unhideWhenUsed="1"/>
+    <w:lsdException w:name="Body Text Indent 2" w:semiHidden="1" w:unhideWhenUsed="1"/>
+    <w:lsdException w:name="Body Text Indent 3" w:semiHidden="1" w:unhideWhenUsed="1"/>
+    <w:lsdException w:name="Block Text" w:semiHidden="1" w:unhideWhenUsed="1"/>
+    <w:lsdException w:name="Hyperlink" w:semiHidden="1" w:unhideWhenUsed="1"/>
+    <w:lsdException w:name="FollowedHyperlink" w:semiHidden="1" w:unhideWhenUsed="1"/>
+    <w:lsdException w:name="Strong" w:uiPriority="22" w:qFormat="1"/>
+    <w:lsdException w:name="Emphasis" w:uiPriority="20" w:qFormat="1"/>
+    <w:lsdException w:name="Document Map" w:semiHidden="1" w:unhideWhenUsed="1"/>
+    <w:lsdException w:name="Plain Text" w:semiHidden="1" w:unhideWhenUsed="1"/>
+    <w:lsdException w:name="E-mail Signature" w:semiHidden="1" w:unhideWhenUsed="1"/>
+    <w:lsdException w:name="HTML Top of Form" w:semiHidden="1" w:unhideWhenUsed="1"/>
+    <w:lsdException w:name="HTML Bottom of Form" w:semiHidden="1" w:unhideWhenUsed="1"/>
+    <w:lsdException w:name="Normal (Web)" w:semiHidden="1" w:unhideWhenUsed="1"/>
+    <w:lsdException w:name="HTML Acronym" w:semiHidden="1" w:unhideWhenUsed="1"/>
+    <w:lsdException w:name="HTML Address" w:semiHidden="1" w:unhideWhenUsed="1"/>
+    <w:lsdException w:name="HTML Cite" w:semiHidden="1" w:unhideWhenUsed="1"/>
+    <w:lsdException w:name="HTML Code" w:semiHidden="1" w:unhideWhenUsed="1"/>
+    <w:lsdException w:name="HTML Definition" w:semiHidden="1" w:unhideWhenUsed="1"/>
+    <w:lsdException w:name="HTML Keyboard" w:semiHidden="1" w:unhideWhenUsed="1"/>
+    <w:lsdException w:name="HTML Preformatted" w:semiHidden="1" w:unhideWhenUsed="1"/>
+    <w:lsdException w:name="HTML Sample" w:semiHidden="1" w:unhideWhenUsed="1"/>
+    <w:lsdException w:name="HTML Typewriter" w:semiHidden="1" w:unhideWhenUsed="1"/>
+    <w:lsdException w:name="HTML Variable" w:semiHidden="1" w:unhideWhenUsed="1"/>
+    <w:lsdException w:name="Normal Table" w:semiHidden="1" w:unhideWhenUsed="1"/>
+    <w:lsdException w:name="annotation subject" w:semiHidden="1" w:unhideWhenUsed="1"/>
+    <w:lsdException w:name="No List" w:semiHidden="1" w:unhideWhenUsed="1"/>
+    <w:lsdException w:name="Outline List 1" w:semiHidden="1" w:unhideWhenUsed="1"/>
+    <w:lsdException w:name="Outline List 2" w:semiHidden="1" w:unhideWhenUsed="1"/>
+    <w:lsdException w:name="Outline List 3" w:semiHidden="1" w:unhideWhenUsed="1"/>
+    <w:lsdException w:name="Table Simple 1" w:semiHidden="1" w:unhideWhenUsed="1"/>
+    <w:lsdException w:name="Table Simple 2" w:semiHidden="1" w:unhideWhenUsed="1"/>
+    <w:lsdException w:name="Table Simple 3" w:semiHidden="1" w:unhideWhenUsed="1"/>
+    <w:lsdException w:name="Table Classic 1" w:semiHidden="1" w:unhideWhenUsed="1"/>
+    <w:lsdException w:name="Table Classic 2" w:semiHidden="1" w:unhideWhenUsed="1"/>
+    <w:lsdException w:name="Table Classic 3" w:semiHidden="1" w:unhideWhenUsed="1"/>
+    <w:lsdException w:name="Table Classic 4" w:semiHidden="1" w:unhideWhenUsed="1"/>
+    <w:lsdException w:name="Table Colorful 1" w:semiHidden="1" w:unhideWhenUsed="1"/>
+    <w:lsdException w:name="Table Colorful 2" w:semiHidden="1" w:unhideWhenUsed="1"/>
+    <w:lsdException w:name="Table Colorful 3" w:semiHidden="1" w:unhideWhenUsed="1"/>
+    <w:lsdException w:name="Table Columns 1" w:semiHidden="1" w:unhideWhenUsed="1"/>
+    <w:lsdException w:name="Table Columns 2" w:semiHidden="1" w:unhideWhenUsed="1"/>
+    <w:lsdException w:name="Table Columns 3" w:semiHidden="1" w:unhideWhenUsed="1"/>
+    <w:lsdException w:name="Table Columns 4" w:semiHidden="1" w:unhideWhenUsed="1"/>
+    <w:lsdException w:name="Table Columns 5" w:semiHidden="1" w:unhideWhenUsed="1"/>
+    <w:lsdException w:name="Table Grid 1" w:semiHidden="1" w:unhideWhenUsed="1"/>
+    <w:lsdException w:name="Table Grid 2" w:semiHidden="1" w:unhideWhenUsed="1"/>
+    <w:lsdException w:name="Table Grid 3" w:semiHidden="1" w:unhideWhenUsed="1"/>
+    <w:lsdException w:name="Table Grid 4" w:semiHidden="1" w:unhideWhenUsed="1"/>
+    <w:lsdException w:name="Table Grid 5" w:semiHidden="1" w:unhideWhenUsed="1"/>
+    <w:lsdException w:name="Table Grid 6" w:semiHidden="1" w:unhideWhenUsed="1"/>
+    <w:lsdException w:name="Table Grid 7" w:semiHidden="1" w:unhideWhenUsed="1"/>
+    <w:lsdException w:name="Table Grid 8" w:semiHidden="1" w:unhideWhenUsed="1"/>
+    <w:lsdException w:name="Table List 1" w:semiHidden="1" w:unhideWhenUsed="1"/>
+    <w:lsdException w:name="Table List 2" w:semiHidden="1" w:unhideWhenUsed="1"/>
+    <w:lsdException w:name="Table List 3" w:semiHidden="1" w:unhideWhenUsed="1"/>
+    <w:lsdException w:name="Table List 4" w:semiHidden="1" w:unhideWhenUsed="1"/>
+    <w:lsdException w:name="Table List 5" w:semiHidden="1" w:unhideWhenUsed="1"/>
+    <w:lsdException w:name="Table List 6" w:semiHidden="1" w:unhideWhenUsed="1"/>
+    <w:lsdException w:name="Table List 7" w:semiHidden="1" w:unhideWhenUsed="1"/>
+    <w:lsdException w:name="Table List 8" w:semiHidden="1" w:unhideWhenUsed="1"/>
+    <w:lsdException w:name="Table 3D effects 1" w:semiHidden="1" w:unhideWhenUsed="1"/>
+    <w:lsdException w:name="Table 3D effects 2" w:semiHidden="1" w:unhideWhenUsed="1"/>
+    <w:lsdException w:name="Table 3D effects 3" w:semiHidden="1" w:unhideWhenUsed="1"/>
+    <w:lsdException w:name="Table Contemporary" w:semiHidden="1" w:unhideWhenUsed="1"/>
+    <w:lsdException w:name="Table Elegant" w:semiHidden="1" w:unhideWhenUsed="1"/>
+    <w:lsdException w:name="Table Professional" w:semiHidden="1" w:unhideWhenUsed="1"/>
+    <w:lsdException w:name="Table Subtle 1" w:semiHidden="1" w:unhideWhenUsed="1"/>
+    <w:lsdException w:name="Table Subtle 2" w:semiHidden="1" w:unhideWhenUsed="1"/>
+    <w:lsdException w:name="Table Web 1" w:semiHidden="1" w:unhideWhenUsed="1"/>
+    <w:lsdException w:name="Table Web 2" w:semiHidden="1" w:unhideWhenUsed="1"/>
+    <w:lsdException w:name="Table Web 3" w:semiHidden="1" w:unhideWhenUsed="1"/>
+    <w:lsdException w:name="Balloon Text" w:semiHidden="1" w:unhideWhenUsed="1"/>
+    <w:lsdException w:name="Table Grid" w:uiPriority="39"/>
+    <w:lsdException w:name="Table Theme" w:semiHidden="1" w:unhideWhenUsed="1"/>
+    <w:lsdException w:name="Placeholder Text" w:semiHidden="1"/>
+    <w:lsdException w:name="No Spacing" w:uiPriority="1" w:qFormat="1"/>
+    <w:lsdException w:name="Light Shading" w:uiPriority="60"/>
+    <w:lsdException w:name="Light List" w:uiPriority="61"/>
+    <w:lsdException w:name="Light Grid" w:uiPriority="62"/>
+    <w:lsdException w:name="Medium Shading 1" w:uiPriority="63"/>
+    <w:lsdException w:name="Medium Shading 2" w:uiPriority="64"/>
+    <w:lsdException w:name="Medium List 1" w:uiPriority="65"/>
+    <w:lsdException w:name="Medium List 2" w:uiPriority="66"/>
+    <w:lsdException w:name="Medium Grid 1" w:uiPriority="67"/>
+    <w:lsdException w:name="Medium Grid 2" w:uiPriority="68"/>
+    <w:lsdException w:name="Medium Grid 3" w:uiPriority="69"/>
+    <w:lsdException w:name="Dark List" w:uiPriority="70"/>
+    <w:lsdException w:name="Colorful Shading" w:uiPriority="71"/>
+    <w:lsdException w:name="Colorful List" w:uiPriority="72"/>
+    <w:lsdException w:name="Colorful Grid" w:uiPriority="73"/>
+    <w:lsdException w:name="Light Shading Accent 1" w:uiPriority="60"/>
+    <w:lsdException w:name="Light List Accent 1" w:uiPriority="61"/>
+    <w:lsdException w:name="Light Grid Accent 1" w:uiPriority="62"/>
+    <w:lsdException w:name="Medium Shading 1 Accent 1" w:uiPriority="63"/>
+    <w:lsdException w:name="Medium Shading 2 Accent 1" w:uiPriority="64"/>
+    <w:lsdException w:name="Medium List 1 Accent 1" w:uiPriority="65"/>
+    <w:lsdException w:name="Revision" w:semiHidden="1"/>
+    <w:lsdException w:name="List Paragraph" w:uiPriority="34" w:qFormat="1"/>
+    <w:lsdException w:name="Quote" w:uiPriority="29" w:qFormat="1"/>
+    <w:lsdException w:name="Intense Quote" w:uiPriority="30" w:qFormat="1"/>
+    <w:lsdException w:name="Medium List 2 Accent 1" w:uiPriority="66"/>
+    <w:lsdException w:name="Medium Grid 1 Accent 1" w:uiPriority="67"/>
+    <w:lsdException w:name="Medium Grid 2 Accent 1" w:uiPriority="68"/>
+    <w:lsdException w:name="Medium Grid 3 Accent 1" w:uiPriority="69"/>
+    <w:lsdException w:name="Dark List Accent 1" w:uiPriority="70"/>
+    <w:lsdException w:name="Colorful Shading Accent 1" w:uiPriority="71"/>
+    <w:lsdException w:name="Colorful List Accent 1" w:uiPriority="72"/>
+    <w:lsdException w:name="Colorful Grid Accent 1" w:uiPriority="73"/>
+    <w:lsdException w:name="Light Shading Accent 2" w:uiPriority="60"/>
+    <w:lsdException w:name="Light List Accent 2" w:uiPriority="61"/>
+    <w:lsdException w:name="Light Grid Accent 2" w:uiPriority="62"/>
+    <w:lsdException w:name="Medium Shading 1 Accent 2" w:uiPriority="63"/>
+    <w:lsdException w:name="Medium Shading 2 Accent 2" w:uiPriority="64"/>
+    <w:lsdException w:name="Medium List 1 Accent 2" w:uiPriority="65"/>
+    <w:lsdException w:name="Medium List 2 Accent 2" w:uiPriority="66"/>
+    <w:lsdException w:name="Medium Grid 1 Accent 2" w:uiPriority="67"/>
+    <w:lsdException w:name="Medium Grid 2 Accent 2" w:uiPriority="68"/>
+    <w:lsdException w:name="Medium Grid 3 Accent 2" w:uiPriority="69"/>
+    <w:lsdException w:name="Dark List Accent 2" w:uiPriority="70"/>
+    <w:lsdException w:name="Colorful Shading Accent 2" w:uiPriority="71"/>
+    <w:lsdException w:name="Colorful List Accent 2" w:uiPriority="72"/>
+    <w:lsdException w:name="Colorful Grid Accent 2" w:uiPriority="73"/>
+    <w:lsdException w:name="Light Shading Accent 3" w:uiPriority="60"/>
+    <w:lsdException w:name="Light List Accent 3" w:uiPriority="61"/>
+    <w:lsdException w:name="Light Grid Accent 3" w:uiPriority="62"/>
+    <w:lsdException w:name="Medium Shading 1 Accent 3" w:uiPriority="63"/>
+    <w:lsdException w:name="Medium Shading 2 Accent 3" w:uiPriority="64"/>
+    <w:lsdException w:name="Medium List 1 Accent 3" w:uiPriority="65"/>
+    <w:lsdException w:name="Medium List 2 Accent 3" w:uiPriority="66"/>
+    <w:lsdException w:name="Medium Grid 1 Accent 3" w:uiPriority="67"/>
+    <w:lsdException w:name="Medium Grid 2 Accent 3" w:uiPriority="68"/>
+    <w:lsdException w:name="Medium Grid 3 Accent 3" w:uiPriority="69"/>
+    <w:lsdException w:name="Dark List Accent 3" w:uiPriority="70"/>
+    <w:lsdException w:name="Colorful Shading Accent 3" w:uiPriority="71"/>
+    <w:lsdException w:name="Colorful List Accent 3" w:uiPriority="72"/>
+    <w:lsdException w:name="Colorful Grid Accent 3" w:uiPriority="73"/>
+    <w:lsdException w:name="Light Shading Accent 4" w:uiPriority="60"/>
+    <w:lsdException w:name="Light List Accent 4" w:uiPriority="61"/>
+    <w:lsdException w:name="Light Grid Accent 4" w:uiPriority="62"/>
+    <w:lsdException w:name="Medium Shading 1 Accent 4" w:uiPriority="63"/>
+    <w:lsdException w:name="Medium Shading 2 Accent 4" w:uiPriority="64"/>
+    <w:lsdException w:name="Medium List 1 Accent 4" w:uiPriority="65"/>
+    <w:lsdException w:name="Medium List 2 Accent 4" w:uiPriority="66"/>
+    <w:lsdException w:name="Medium Grid 1 Accent 4" w:uiPriority="67"/>
+    <w:lsdException w:name="Medium Grid 2 Accent 4" w:uiPriority="68"/>
+    <w:lsdException w:name="Medium Grid 3 Accent 4" w:uiPriority="69"/>
+    <w:lsdException w:name="Dark List Accent 4" w:uiPriority="70"/>
+    <w:lsdException w:name="Colorful Shading Accent 4" w:uiPriority="71"/>
+    <w:lsdException w:name="Colorful List Accent 4" w:uiPriority="72"/>
+    <w:lsdException w:name="Colorful Grid Accent 4" w:uiPriority="73"/>
+    <w:lsdException w:name="Light Shading Accent 5" w:uiPriority="60"/>
+    <w:lsdException w:name="Light List Accent 5" w:uiPriority="61"/>
+    <w:lsdException w:name="Light Grid Accent 5" w:uiPriority="62"/>
+    <w:lsdException w:name="Medium Shading 1 Accent 5" w:uiPriority="63"/>
+    <w:lsdException w:name="Medium Shading 2 Accent 5" w:uiPriority="64"/>
+    <w:lsdException w:name="Medium List 1 Accent 5" w:uiPriority="65"/>
+    <w:lsdException w:name="Medium List 2 Accent 5" w:uiPriority="66"/>
+    <w:lsdException w:name="Medium Grid 1 Accent 5" w:uiPriority="67"/>
+    <w:lsdException w:name="Medium Grid 2 Accent 5" w:uiPriority="68"/>
+    <w:lsdException w:name="Medium Grid 3 Accent 5" w:uiPriority="69"/>
+    <w:lsdException w:name="Dark List Accent 5" w:uiPriority="70"/>
+    <w:lsdException w:name="Colorful Shading Accent 5" w:uiPriority="71"/>
+    <w:lsdException w:name="Colorful List Accent 5" w:uiPriority="72"/>
+    <w:lsdException w:name="Colorful Grid Accent 5" w:uiPriority="73"/>
+    <w:lsdException w:name="Light Shading Accent 6" w:uiPriority="60"/>
+    <w:lsdException w:name="Light List Accent 6" w:uiPriority="61"/>
+    <w:lsdException w:name="Light Grid Accent 6" w:uiPriority="62"/>
+    <w:lsdException w:name="Medium Shading 1 Accent 6" w:uiPriority="63"/>
+    <w:lsdException w:name="Medium Shading 2 Accent 6" w:uiPriority="64"/>
+    <w:lsdException w:name="Medium List 1 Accent 6" w:uiPriority="65"/>
+    <w:lsdException w:name="Medium List 2 Accent 6" w:uiPriority="66"/>
+    <w:lsdException w:name="Medium Grid 1 Accent 6" w:uiPriority="67"/>
+    <w:lsdException w:name="Medium Grid 2 Accent 6" w:uiPriority="68"/>
+    <w:lsdException w:name="Medium Grid 3 Accent 6" w:uiPriority="69"/>
+    <w:lsdException w:name="Dark List Accent 6" w:uiPriority="70"/>
+    <w:lsdException w:name="Colorful Shading Accent 6" w:uiPriority="71"/>
+    <w:lsdException w:name="Colorful List Accent 6" w:uiPriority="72"/>
+    <w:lsdException w:name="Colorful Grid Accent 6" w:uiPriority="73"/>
+    <w:lsdException w:name="Subtle Emphasis" w:uiPriority="19" w:qFormat="1"/>
+    <w:lsdException w:name="Intense Emphasis" w:uiPriority="21" w:qFormat="1"/>
+    <w:lsdException w:name="Subtle Reference" w:uiPriority="31" w:qFormat="1"/>
+    <w:lsdException w:name="Intense Reference" w:uiPriority="32" w:qFormat="1"/>
+    <w:lsdException w:name="Book Title" w:uiPriority="33" w:qFormat="1"/>
+    <w:lsdException w:name="Bibliography" w:semiHidden="1" w:uiPriority="37" w:unhideWhenUsed="1"/>
+    <w:lsdException w:name="TOC Heading" w:semiHidden="1" w:uiPriority="39" w:unhideWhenUsed="1" w:qFormat="1"/>
+    <w:lsdException w:name="Plain Table 1" w:uiPriority="41"/>
+    <w:lsdException w:name="Plain Table 2" w:uiPriority="42"/>
+    <w:lsdException w:name="Plain Table 3" w:uiPriority="43"/>
+    <w:lsdException w:name="Plain Table 4" w:uiPriority="44"/>
+    <w:lsdException w:name="Plain Table 5" w:uiPriority="45"/>
+    <w:lsdException w:name="Grid Table Light" w:uiPriority="40"/>
+    <w:lsdException w:name="Grid Table 1 Light" w:uiPriority="46"/>
+    <w:lsdException w:name="Grid Table 2" w:uiPriority="47"/>
+    <w:lsdException w:name="Grid Table 3" w:uiPriority="48"/>
+    <w:lsdException w:name="Grid Table 4" w:uiPriority="49"/>
+    <w:lsdException w:name="Grid Table 5 Dark" w:uiPriority="50"/>
+    <w:lsdException w:name="Grid Table 6 Colorful" w:uiPriority="51"/>
+    <w:lsdException w:name="Grid Table 7 Colorful" w:uiPriority="52"/>
+    <w:lsdException w:name="Grid Table 1 Light Accent 1" w:uiPriority="46"/>
+    <w:lsdException w:name="Grid Table 2 Accent 1" w:uiPriority="47"/>
+    <w:lsdException w:name="Grid Table 3 Accent 1" w:uiPriority="48"/>
+    <w:lsdException w:name="Grid Table 4 Accent 1" w:uiPriority="49"/>
+    <w:lsdException w:name="Grid Table 5 Dark Accent 1" w:uiPriority="50"/>
+    <w:lsdException w:name="Grid Table 6 Colorful Accent 1" w:uiPriority="51"/>
+    <w:lsdException w:name="Grid Table 7 Colorful Accent 1" w:uiPriority="52"/>
+    <w:lsdException w:name="Grid Table 1 Light Accent 2" w:uiPriority="46"/>
+    <w:lsdException w:name="Grid Table 2 Accent 2" w:uiPriority="47"/>
+    <w:lsdException w:name="Grid Table 3 Accent 2" w:uiPriority="48"/>
+    <w:lsdException w:name="Grid Table 4 Accent 2" w:uiPriority="49"/>
+    <w:lsdException w:name="Grid Table 5 Dark Accent 2" w:uiPriority="50"/>
+    <w:lsdException w:name="Grid Table 6 Colorful Accent 2" w:uiPriority="51"/>
+    <w:lsdException w:name="Grid Table 7 Colorful Accent 2" w:uiPriority="52"/>
+    <w:lsdException w:name="Grid Table 1 Light Accent 3" w:uiPriority="46"/>
+    <w:lsdException w:name="Grid Table 2 Accent 3" w:uiPriority="47"/>
+    <w:lsdException w:name="Grid Table 3 Accent 3" w:uiPriority="48"/>
+    <w:lsdException w:name="Grid Table 4 Accent 3" w:uiPriority="49"/>
+    <w:lsdException w:name="Grid Table 5 Dark Accent 3" w:uiPriority="50"/>
+    <w:lsdException w:name="Grid Table 6 Colorful Accent 3" w:uiPriority="51"/>
+    <w:lsdException w:name="Grid Table 7 Colorful Accent 3" w:uiPriority="52"/>
+    <w:lsdException w:name="Grid Table 1 Light Accent 4" w:uiPriority="46"/>
+    <w:lsdException w:name="Grid Table 2 Accent 4" w:uiPriority="47"/>
+    <w:lsdException w:name="Grid Table 3 Accent 4" w:uiPriority="48"/>
+    <w:lsdException w:name="Grid Table 4 Accent 4" w:uiPriority="49"/>
+    <w:lsdException w:name="Grid Table 5 Dark Accent 4" w:uiPriority="50"/>
+    <w:lsdException w:name="Grid Table 6 Colorful Accent 4" w:uiPriority="51"/>
+    <w:lsdException w:name="Grid Table 7 Colorful Accent 4" w:uiPriority="52"/>
+    <w:lsdException w:name="Grid Table 1 Light Accent 5" w:uiPriority="46"/>
+    <w:lsdException w:name="Grid Table 2 Accent 5" w:uiPriority="47"/>
+    <w:lsdException w:name="Grid Table 3 Accent 5" w:uiPriority="48"/>
+    <w:lsdException w:name="Grid Table 4 Accent 5" w:uiPriority="49"/>
+    <w:lsdException w:name="Grid Table 5 Dark Accent 5" w:uiPriority="50"/>
+    <w:lsdException w:name="Grid Table 6 Colorful Accent 5" w:uiPriority="51"/>
+    <w:lsdException w:name="Grid Table 7 Colorful Accent 5" w:uiPriority="52"/>
+    <w:lsdException w:name="Grid Table 1 Light Accent 6" w:uiPriority="46"/>
+    <w:lsdException w:name="Grid Table 2 Accent 6" w:uiPriority="47"/>
+    <w:lsdException w:name="Grid Table 3 Accent 6" w:uiPriority="48"/>
+    <w:lsdException w:name="Grid Table 4 Accent 6" w:uiPriority="49"/>
+    <w:lsdException w:name="Grid Table 5 Dark Accent 6" w:uiPriority="50"/>
+    <w:lsdException w:name="Grid Table 6 Colorful Accent 6" w:uiPriority="51"/>
+    <w:lsdException w:name="Grid Table 7 Colorful Accent 6" w:uiPriority="52"/>
+    <w:lsdException w:name="List Table 1 Light" w:uiPriority="46"/>
+    <w:lsdException w:name="List Table 2" w:uiPriority="47"/>
+    <w:lsdException w:name="List Table 3" w:uiPriority="48"/>
+    <w:lsdException w:name="List Table 4" w:uiPriority="49"/>
+    <w:lsdException w:name="List Table 5 Dark" w:uiPriority="50"/>
+    <w:lsdException w:name="List Table 6 Colorful" w:uiPriority="51"/>
+    <w:lsdException w:name="List Table 7 Colorful" w:uiPriority="52"/>
+    <w:lsdException w:name="List Table 1 Light Accent 1" w:uiPriority="46"/>
+    <w:lsdException w:name="List Table 2 Accent 1" w:uiPriority="47"/>
+    <w:lsdException w:name="List Table 3 Accent 1" w:uiPriority="48"/>
+    <w:lsdException w:name="List Table 4 Accent 1" w:uiPriority="49"/>
+    <w:lsdException w:name="List Table 5 Dark Accent 1" w:uiPriority="50"/>
+    <w:lsdException w:name="List Table 6 Colorful Accent 1" w:uiPriority="51"/>
+    <w:lsdException w:name="List Table 7 Colorful Accent 1" w:uiPriority="52"/>
+    <w:lsdException w:name="List Table 1 Light Accent 2" w:uiPriority="46"/>
+    <w:lsdException w:name="List Table 2 Accent 2" w:uiPriority="47"/>
+    <w:lsdException w:name="List Table 3 Accent 2" w:uiPriority="48"/>
+    <w:lsdException w:name="List Table 4 Accent 2" w:uiPriority="49"/>
+    <w:lsdException w:name="List Table 5 Dark Accent 2" w:uiPriority="50"/>
+    <w:lsdException w:name="List Table 6 Colorful Accent 2" w:uiPriority="51"/>
+    <w:lsdException w:name="List Table 7 Colorful Accent 2" w:uiPriority="52"/>
+    <w:lsdException w:name="List Table 1 Light Accent 3" w:uiPriority="46"/>
+    <w:lsdException w:name="List Table 2 Accent 3" w:uiPriority="47"/>
+    <w:lsdException w:name="List Table 3 Accent 3" w:uiPriority="48"/>
+    <w:lsdException w:name="List Table 4 Accent 3" w:uiPriority="49"/>
+    <w:lsdException w:name="List Table 5 Dark Accent 3" w:uiPriority="50"/>
+    <w:lsdException w:name="List Table 6 Colorful Accent 3" w:uiPriority="51"/>
+    <w:lsdException w:name="List Table 7 Colorful Accent 3" w:uiPriority="52"/>
+    <w:lsdException w:name="List Table 1 Light Accent 4" w:uiPriority="46"/>
+    <w:lsdException w:name="List Table 2 Accent 4" w:uiPriority="47"/>
+    <w:lsdException w:name="List Table 3 Accent 4" w:uiPriority="48"/>
+    <w:lsdException w:name="List Table 4 Accent 4" w:uiPriority="49"/>
+    <w:lsdException w:name="List Table 5 Dark Accent 4" w:uiPriority="50"/>
+    <w:lsdException w:name="List Table 6 Colorful Accent 4" w:uiPriority="51"/>
+    <w:lsdException w:name="List Table 7 Colorful Accent 4" w:uiPriority="52"/>
+    <w:lsdException w:name="List Table 1 Light Accent 5" w:uiPriority="46"/>
+    <w:lsdException w:name="List Table 2 Accent 5" w:uiPriority="47"/>
+    <w:lsdException w:name="List Table 3 Accent 5" w:uiPriority="48"/>
+    <w:lsdException w:name="List Table 4 Accent 5" w:uiPriority="49"/>
+    <w:lsdException w:name="List Table 5 Dark Accent 5" w:uiPriority="50"/>
+    <w:lsdException w:name="List Table 6 Colorful Accent 5" w:uiPriority="51"/>
+    <w:lsdException w:name="List Table 7 Colorful Accent 5" w:uiPriority="52"/>
+    <w:lsdException w:name="List Table 1 Light Accent 6" w:uiPriority="46"/>
+    <w:lsdException w:name="List Table 2 Accent 6" w:uiPriority="47"/>
+    <w:lsdException w:name="List Table 3 Accent 6" w:uiPriority="48"/>
+    <w:lsdException w:name="List Table 4 Accent 6" w:uiPriority="49"/>
+    <w:lsdException w:name="List Table 5 Dark Accent 6" w:uiPriority="50"/>
+    <w:lsdException w:name="List Table 6 Colorful Accent 6" w:uiPriority="51"/>
+    <w:lsdException w:name="List Table 7 Colorful Accent 6" w:uiPriority="52"/>
+    <w:lsdException w:name="Mention" w:semiHidden="1" w:unhideWhenUsed="1"/>
+    <w:lsdException w:name="Smart Hyperlink" w:semiHidden="1" w:unhideWhenUsed="1"/>
+    <w:lsdException w:name="Hashtag" w:semiHidden="1" w:unhideWhenUsed="1"/>
+    <w:lsdException w:name="Unresolved Mention" w:semiHidden="1" w:unhideWhenUsed="1"/>
+    <w:lsdException w:name="Smart Link" w:semiHidden="1" w:unhideWhenUsed="1"/>
   </w:latentStyles>
   <w:style w:type="paragraph" w:default="1" w:styleId="Normal">
     <w:name w:val="Normal"/>
@@ -8072,7 +9828,6 @@
     <w:uiPriority w:val="99"/>
     <w:semiHidden/>
     <w:unhideWhenUsed/>
-    <w:qFormat/>
     <w:tblPr>
       <w:tblInd w:w="0" w:type="dxa"/>
       <w:tblCellMar>
@@ -8293,7 +10048,6 @@
       <w:spacing w:after="0" w:line="240" w:lineRule="auto"/>
     </w:pPr>
     <w:tblPr>
-      <w:tblInd w:w="0" w:type="dxa"/>
       <w:tblBorders>
         <w:top w:val="single" w:sz="4" w:space="0" w:color="auto"/>
         <w:left w:val="single" w:sz="4" w:space="0" w:color="auto"/>
@@ -8302,12 +10056,6 @@
         <w:insideH w:val="single" w:sz="4" w:space="0" w:color="auto"/>
         <w:insideV w:val="single" w:sz="4" w:space="0" w:color="auto"/>
       </w:tblBorders>
-      <w:tblCellMar>
-        <w:top w:w="0" w:type="dxa"/>
-        <w:left w:w="108" w:type="dxa"/>
-        <w:bottom w:w="0" w:type="dxa"/>
-        <w:right w:w="108" w:type="dxa"/>
-      </w:tblCellMar>
     </w:tblPr>
   </w:style>
 </w:styles>
@@ -8568,7 +10316,7 @@
   <a:extraClrSchemeLst/>
   <a:extLst>
     <a:ext uri="{05A4C25C-085E-4340-85A3-A5531E510DB2}">
-      <thm15:themeFamily xmlns:thm15="http://schemas.microsoft.com/office/thememl/2012/main" xmlns="" name="Office Theme" id="{62F939B6-93AF-4DB8-9C6B-D6C7DFDC589F}" vid="{4A3C46E8-61CC-4603-A589-7422A47A8E4A}"/>
+      <thm15:themeFamily xmlns:thm15="http://schemas.microsoft.com/office/thememl/2012/main" name="Office Theme" id="{62F939B6-93AF-4DB8-9C6B-D6C7DFDC589F}" vid="{4A3C46E8-61CC-4603-A589-7422A47A8E4A}"/>
     </a:ext>
   </a:extLst>
 </a:theme>

</xml_diff>